<commit_message>
2018-3-7 02 contentStream&ResourceDictionary ---commit by adonai 2018-3-7 18:30
</commit_message>
<xml_diff>
--- a/spire_blue_work/notes/2018/一季度/3月/2018-3-7/2.1 路径.docx
+++ b/spire_blue_work/notes/2018/一季度/3月/2018-3-7/2.1 路径.docx
@@ -115,6 +115,604 @@
     </w:p>
     <w:p>
       <w:pPr>
+        <w:spacing w:after="0" w:line="240" w:lineRule="auto"/>
+        <w:ind w:firstLineChars="200" w:firstLine="480"/>
+        <w:rPr>
+          <w:rFonts w:asciiTheme="minorEastAsia" w:hAnsiTheme="minorEastAsia" w:hint="eastAsia"/>
+          <w:sz w:val="24"/>
+          <w:szCs w:val="24"/>
+        </w:rPr>
+      </w:pPr>
+      <w:r>
+        <w:rPr>
+          <w:rFonts w:asciiTheme="minorEastAsia" w:hAnsiTheme="minorEastAsia" w:hint="eastAsia"/>
+          <w:sz w:val="24"/>
+          <w:szCs w:val="24"/>
+        </w:rPr>
+        <w:t>PDF 的用户应用程序维护的一个内部数据结构称之为图形状态，其保存了控</w:t>
+      </w:r>
+    </w:p>
+    <w:p>
+      <w:pPr>
+        <w:spacing w:after="0" w:line="240" w:lineRule="auto"/>
+        <w:rPr>
+          <w:rFonts w:asciiTheme="minorEastAsia" w:hAnsiTheme="minorEastAsia" w:hint="eastAsia"/>
+          <w:sz w:val="24"/>
+          <w:szCs w:val="24"/>
+        </w:rPr>
+      </w:pPr>
+      <w:r>
+        <w:rPr>
+          <w:rFonts w:asciiTheme="minorEastAsia" w:hAnsiTheme="minorEastAsia" w:hint="eastAsia"/>
+          <w:sz w:val="24"/>
+          <w:szCs w:val="24"/>
+        </w:rPr>
+        <w:t>制参数的当前图形。这些参数定义了图形操作执行的整体架构。例如，f（填充）操作隐式使用了当前的颜色参数，另外 S（绘制）操作使用了图形状态的当前的</w:t>
+      </w:r>
+    </w:p>
+    <w:p>
+      <w:pPr>
+        <w:spacing w:after="0" w:line="240" w:lineRule="auto"/>
+        <w:rPr>
+          <w:rFonts w:asciiTheme="minorEastAsia" w:hAnsiTheme="minorEastAsia"/>
+          <w:sz w:val="24"/>
+          <w:szCs w:val="24"/>
+        </w:rPr>
+      </w:pPr>
+      <w:r>
+        <w:rPr>
+          <w:rFonts w:asciiTheme="minorEastAsia" w:hAnsiTheme="minorEastAsia" w:hint="eastAsia"/>
+          <w:sz w:val="24"/>
+          <w:szCs w:val="24"/>
+        </w:rPr>
+        <w:t>线宽参数。</w:t>
+      </w:r>
+    </w:p>
+    <w:p>
+      <w:pPr>
+        <w:spacing w:after="0" w:line="240" w:lineRule="auto"/>
+        <w:rPr>
+          <w:rFonts w:asciiTheme="minorEastAsia" w:hAnsiTheme="minorEastAsia"/>
+          <w:sz w:val="24"/>
+          <w:szCs w:val="24"/>
+        </w:rPr>
+      </w:pPr>
+    </w:p>
+    <w:tbl>
+      <w:tblPr>
+        <w:tblStyle w:val="a6"/>
+        <w:tblW w:w="9475" w:type="dxa"/>
+        <w:tblLook w:val="04A0" w:firstRow="1" w:lastRow="0" w:firstColumn="1" w:lastColumn="0" w:noHBand="0" w:noVBand="1"/>
+      </w:tblPr>
+      <w:tblGrid>
+        <w:gridCol w:w="2876"/>
+        <w:gridCol w:w="2877"/>
+        <w:gridCol w:w="3722"/>
+      </w:tblGrid>
+      <w:tr>
+        <w:tc>
+          <w:tcPr>
+            <w:tcW w:w="9475" w:type="dxa"/>
+            <w:gridSpan w:val="3"/>
+          </w:tcPr>
+          <w:p>
+            <w:pPr>
+              <w:tabs>
+                <w:tab w:val="left" w:pos="3255"/>
+              </w:tabs>
+              <w:rPr>
+                <w:rFonts w:asciiTheme="minorEastAsia" w:hAnsiTheme="minorEastAsia" w:hint="eastAsia"/>
+                <w:sz w:val="24"/>
+                <w:szCs w:val="24"/>
+              </w:rPr>
+            </w:pPr>
+            <w:r>
+              <w:rPr>
+                <w:rFonts w:asciiTheme="minorEastAsia" w:hAnsiTheme="minorEastAsia"/>
+                <w:sz w:val="24"/>
+                <w:szCs w:val="24"/>
+              </w:rPr>
+              <w:tab/>
+            </w:r>
+            <w:r>
+              <w:rPr>
+                <w:rFonts w:asciiTheme="minorEastAsia" w:hAnsiTheme="minorEastAsia" w:hint="eastAsia"/>
+                <w:sz w:val="24"/>
+                <w:szCs w:val="24"/>
+              </w:rPr>
+              <w:t>路径</w:t>
+            </w:r>
+            <w:r>
+              <w:rPr>
+                <w:rFonts w:asciiTheme="minorEastAsia" w:hAnsiTheme="minorEastAsia"/>
+                <w:sz w:val="24"/>
+                <w:szCs w:val="24"/>
+              </w:rPr>
+              <w:t>相关的图形状态</w:t>
+            </w:r>
+          </w:p>
+        </w:tc>
+      </w:tr>
+      <w:tr>
+        <w:tc>
+          <w:tcPr>
+            <w:tcW w:w="2876" w:type="dxa"/>
+          </w:tcPr>
+          <w:p>
+            <w:pPr>
+              <w:rPr>
+                <w:rFonts w:asciiTheme="minorEastAsia" w:hAnsiTheme="minorEastAsia" w:hint="eastAsia"/>
+                <w:sz w:val="24"/>
+                <w:szCs w:val="24"/>
+              </w:rPr>
+            </w:pPr>
+            <w:r>
+              <w:rPr>
+                <w:rFonts w:asciiTheme="minorEastAsia" w:hAnsiTheme="minorEastAsia" w:hint="eastAsia"/>
+                <w:sz w:val="24"/>
+                <w:szCs w:val="24"/>
+              </w:rPr>
+              <w:t>参数</w:t>
+            </w:r>
+          </w:p>
+        </w:tc>
+        <w:tc>
+          <w:tcPr>
+            <w:tcW w:w="2877" w:type="dxa"/>
+          </w:tcPr>
+          <w:p>
+            <w:pPr>
+              <w:rPr>
+                <w:rFonts w:asciiTheme="minorEastAsia" w:hAnsiTheme="minorEastAsia" w:hint="eastAsia"/>
+                <w:sz w:val="24"/>
+                <w:szCs w:val="24"/>
+              </w:rPr>
+            </w:pPr>
+            <w:r>
+              <w:rPr>
+                <w:rFonts w:asciiTheme="minorEastAsia" w:hAnsiTheme="minorEastAsia" w:hint="eastAsia"/>
+                <w:sz w:val="24"/>
+                <w:szCs w:val="24"/>
+              </w:rPr>
+              <w:t>类型</w:t>
+            </w:r>
+          </w:p>
+        </w:tc>
+        <w:tc>
+          <w:tcPr>
+            <w:tcW w:w="3722" w:type="dxa"/>
+          </w:tcPr>
+          <w:p>
+            <w:pPr>
+              <w:rPr>
+                <w:rFonts w:asciiTheme="minorEastAsia" w:hAnsiTheme="minorEastAsia" w:hint="eastAsia"/>
+                <w:sz w:val="24"/>
+                <w:szCs w:val="24"/>
+              </w:rPr>
+            </w:pPr>
+            <w:r>
+              <w:rPr>
+                <w:rFonts w:asciiTheme="minorEastAsia" w:hAnsiTheme="minorEastAsia" w:hint="eastAsia"/>
+                <w:sz w:val="24"/>
+                <w:szCs w:val="24"/>
+              </w:rPr>
+              <w:t>值</w:t>
+            </w:r>
+          </w:p>
+        </w:tc>
+      </w:tr>
+      <w:tr>
+        <w:tc>
+          <w:tcPr>
+            <w:tcW w:w="2876" w:type="dxa"/>
+          </w:tcPr>
+          <w:p>
+            <w:pPr>
+              <w:rPr>
+                <w:rFonts w:asciiTheme="minorEastAsia" w:hAnsiTheme="minorEastAsia" w:hint="eastAsia"/>
+                <w:sz w:val="24"/>
+                <w:szCs w:val="24"/>
+              </w:rPr>
+            </w:pPr>
+            <w:r>
+              <w:rPr>
+                <w:rFonts w:asciiTheme="minorEastAsia" w:hAnsiTheme="minorEastAsia" w:hint="eastAsia"/>
+                <w:sz w:val="24"/>
+                <w:szCs w:val="24"/>
+              </w:rPr>
+              <w:t>CTM</w:t>
+            </w:r>
+          </w:p>
+        </w:tc>
+        <w:tc>
+          <w:tcPr>
+            <w:tcW w:w="2877" w:type="dxa"/>
+          </w:tcPr>
+          <w:p>
+            <w:pPr>
+              <w:rPr>
+                <w:rFonts w:asciiTheme="minorEastAsia" w:hAnsiTheme="minorEastAsia" w:hint="eastAsia"/>
+                <w:sz w:val="24"/>
+                <w:szCs w:val="24"/>
+              </w:rPr>
+            </w:pPr>
+            <w:r>
+              <w:rPr>
+                <w:rFonts w:asciiTheme="minorEastAsia" w:hAnsiTheme="minorEastAsia"/>
+                <w:sz w:val="24"/>
+                <w:szCs w:val="24"/>
+              </w:rPr>
+              <w:t>array</w:t>
+            </w:r>
+          </w:p>
+        </w:tc>
+        <w:tc>
+          <w:tcPr>
+            <w:tcW w:w="3722" w:type="dxa"/>
+          </w:tcPr>
+          <w:p>
+            <w:pPr>
+              <w:rPr>
+                <w:rFonts w:asciiTheme="minorEastAsia" w:hAnsiTheme="minorEastAsia" w:hint="eastAsia"/>
+                <w:sz w:val="24"/>
+                <w:szCs w:val="24"/>
+              </w:rPr>
+            </w:pPr>
+            <w:r>
+              <w:rPr>
+                <w:rFonts w:asciiTheme="minorEastAsia" w:hAnsiTheme="minorEastAsia" w:hint="eastAsia"/>
+                <w:sz w:val="24"/>
+                <w:szCs w:val="24"/>
+              </w:rPr>
+              <w:t>目前的状态</w:t>
+            </w:r>
+            <w:r>
+              <w:rPr>
+                <w:rFonts w:asciiTheme="minorEastAsia" w:hAnsiTheme="minorEastAsia"/>
+                <w:sz w:val="24"/>
+                <w:szCs w:val="24"/>
+              </w:rPr>
+              <w:t>转移</w:t>
+            </w:r>
+            <w:r>
+              <w:rPr>
+                <w:rFonts w:asciiTheme="minorEastAsia" w:hAnsiTheme="minorEastAsia" w:hint="eastAsia"/>
+                <w:sz w:val="24"/>
+                <w:szCs w:val="24"/>
+              </w:rPr>
+              <w:t>矩阵，其将用户坐标位置映射到设备坐标</w:t>
+            </w:r>
+            <w:r>
+              <w:rPr>
+                <w:rFonts w:asciiTheme="minorEastAsia" w:hAnsiTheme="minorEastAsia" w:hint="eastAsia"/>
+                <w:sz w:val="24"/>
+                <w:szCs w:val="24"/>
+              </w:rPr>
+              <w:t>。</w:t>
+            </w:r>
+            <w:r>
+              <w:rPr>
+                <w:rFonts w:asciiTheme="minorEastAsia" w:hAnsiTheme="minorEastAsia" w:hint="eastAsia"/>
+                <w:sz w:val="24"/>
+                <w:szCs w:val="24"/>
+              </w:rPr>
+              <w:t>这个矩阵被每一个坐标转换操作所修改，</w:t>
+            </w:r>
+            <w:r>
+              <w:rPr>
+                <w:rFonts w:asciiTheme="minorEastAsia" w:hAnsiTheme="minorEastAsia" w:hint="eastAsia"/>
+                <w:b/>
+                <w:sz w:val="24"/>
+                <w:szCs w:val="24"/>
+              </w:rPr>
+              <w:t>cm</w:t>
+            </w:r>
+            <w:r>
+              <w:rPr>
+                <w:rFonts w:asciiTheme="minorEastAsia" w:hAnsiTheme="minorEastAsia" w:hint="eastAsia"/>
+                <w:sz w:val="24"/>
+                <w:szCs w:val="24"/>
+              </w:rPr>
+              <w:t>。初始化值：矩阵将默认用户坐标转换到设备坐标。</w:t>
+            </w:r>
+          </w:p>
+        </w:tc>
+      </w:tr>
+      <w:tr>
+        <w:tc>
+          <w:tcPr>
+            <w:tcW w:w="2876" w:type="dxa"/>
+          </w:tcPr>
+          <w:p>
+            <w:pPr>
+              <w:rPr>
+                <w:rFonts w:asciiTheme="minorEastAsia" w:hAnsiTheme="minorEastAsia" w:hint="eastAsia"/>
+                <w:sz w:val="24"/>
+                <w:szCs w:val="24"/>
+              </w:rPr>
+            </w:pPr>
+            <w:r>
+              <w:rPr>
+                <w:rFonts w:asciiTheme="minorEastAsia" w:hAnsiTheme="minorEastAsia" w:hint="eastAsia"/>
+                <w:sz w:val="24"/>
+                <w:szCs w:val="24"/>
+              </w:rPr>
+              <w:t>裁 剪路径</w:t>
+            </w:r>
+          </w:p>
+        </w:tc>
+        <w:tc>
+          <w:tcPr>
+            <w:tcW w:w="2877" w:type="dxa"/>
+          </w:tcPr>
+          <w:p>
+            <w:pPr>
+              <w:rPr>
+                <w:rFonts w:asciiTheme="minorEastAsia" w:hAnsiTheme="minorEastAsia" w:hint="eastAsia"/>
+                <w:sz w:val="24"/>
+                <w:szCs w:val="24"/>
+              </w:rPr>
+            </w:pPr>
+            <w:r>
+              <w:rPr>
+                <w:rFonts w:asciiTheme="minorEastAsia" w:hAnsiTheme="minorEastAsia" w:hint="eastAsia"/>
+                <w:sz w:val="24"/>
+                <w:szCs w:val="24"/>
+              </w:rPr>
+              <w:t>内部</w:t>
+            </w:r>
+            <w:r>
+              <w:rPr>
+                <w:rFonts w:asciiTheme="minorEastAsia" w:hAnsiTheme="minorEastAsia"/>
+                <w:sz w:val="24"/>
+                <w:szCs w:val="24"/>
+              </w:rPr>
+              <w:t>定义</w:t>
+            </w:r>
+          </w:p>
+        </w:tc>
+        <w:tc>
+          <w:tcPr>
+            <w:tcW w:w="3722" w:type="dxa"/>
+          </w:tcPr>
+          <w:p>
+            <w:pPr>
+              <w:rPr>
+                <w:rFonts w:asciiTheme="minorEastAsia" w:hAnsiTheme="minorEastAsia" w:hint="eastAsia"/>
+                <w:sz w:val="24"/>
+                <w:szCs w:val="24"/>
+              </w:rPr>
+            </w:pPr>
+            <w:r>
+              <w:rPr>
+                <w:rFonts w:asciiTheme="minorEastAsia" w:hAnsiTheme="minorEastAsia" w:hint="eastAsia"/>
+                <w:sz w:val="24"/>
+                <w:szCs w:val="24"/>
+              </w:rPr>
+              <w:t>W,W*</w:t>
+            </w:r>
+          </w:p>
+        </w:tc>
+      </w:tr>
+      <w:tr>
+        <w:tc>
+          <w:tcPr>
+            <w:tcW w:w="2876" w:type="dxa"/>
+          </w:tcPr>
+          <w:p>
+            <w:pPr>
+              <w:rPr>
+                <w:rFonts w:asciiTheme="minorEastAsia" w:hAnsiTheme="minorEastAsia" w:hint="eastAsia"/>
+                <w:sz w:val="24"/>
+                <w:szCs w:val="24"/>
+              </w:rPr>
+            </w:pPr>
+            <w:r>
+              <w:rPr>
+                <w:rFonts w:asciiTheme="minorEastAsia" w:hAnsiTheme="minorEastAsia"/>
+                <w:sz w:val="24"/>
+                <w:szCs w:val="24"/>
+              </w:rPr>
+              <w:t>L</w:t>
+            </w:r>
+            <w:r>
+              <w:rPr>
+                <w:rFonts w:asciiTheme="minorEastAsia" w:hAnsiTheme="minorEastAsia" w:hint="eastAsia"/>
+                <w:sz w:val="24"/>
+                <w:szCs w:val="24"/>
+              </w:rPr>
+              <w:t>ine</w:t>
+            </w:r>
+            <w:r>
+              <w:rPr>
+                <w:rFonts w:asciiTheme="minorEastAsia" w:hAnsiTheme="minorEastAsia"/>
+                <w:sz w:val="24"/>
+                <w:szCs w:val="24"/>
+              </w:rPr>
+              <w:t xml:space="preserve"> width</w:t>
+            </w:r>
+          </w:p>
+        </w:tc>
+        <w:tc>
+          <w:tcPr>
+            <w:tcW w:w="2877" w:type="dxa"/>
+          </w:tcPr>
+          <w:p>
+            <w:pPr>
+              <w:rPr>
+                <w:rFonts w:asciiTheme="minorEastAsia" w:hAnsiTheme="minorEastAsia" w:hint="eastAsia"/>
+                <w:sz w:val="24"/>
+                <w:szCs w:val="24"/>
+              </w:rPr>
+            </w:pPr>
+            <w:r>
+              <w:rPr>
+                <w:rFonts w:asciiTheme="minorEastAsia" w:hAnsiTheme="minorEastAsia"/>
+                <w:sz w:val="24"/>
+                <w:szCs w:val="24"/>
+              </w:rPr>
+              <w:t>N</w:t>
+            </w:r>
+            <w:r>
+              <w:rPr>
+                <w:rFonts w:asciiTheme="minorEastAsia" w:hAnsiTheme="minorEastAsia" w:hint="eastAsia"/>
+                <w:sz w:val="24"/>
+                <w:szCs w:val="24"/>
+              </w:rPr>
+              <w:t>umber</w:t>
+            </w:r>
+          </w:p>
+        </w:tc>
+        <w:tc>
+          <w:tcPr>
+            <w:tcW w:w="3722" w:type="dxa"/>
+          </w:tcPr>
+          <w:p>
+            <w:pPr>
+              <w:rPr>
+                <w:rFonts w:asciiTheme="minorEastAsia" w:hAnsiTheme="minorEastAsia" w:hint="eastAsia"/>
+                <w:sz w:val="24"/>
+                <w:szCs w:val="24"/>
+              </w:rPr>
+            </w:pPr>
+            <w:r>
+              <w:rPr>
+                <w:rFonts w:asciiTheme="minorEastAsia" w:hAnsiTheme="minorEastAsia" w:hint="eastAsia"/>
+                <w:sz w:val="24"/>
+                <w:szCs w:val="24"/>
+              </w:rPr>
+              <w:t>在用户空间单元上路径宽度,初始值：1.0</w:t>
+            </w:r>
+          </w:p>
+        </w:tc>
+      </w:tr>
+      <w:tr>
+        <w:tc>
+          <w:tcPr>
+            <w:tcW w:w="2876" w:type="dxa"/>
+          </w:tcPr>
+          <w:p>
+            <w:pPr>
+              <w:rPr>
+                <w:rFonts w:asciiTheme="minorEastAsia" w:hAnsiTheme="minorEastAsia" w:hint="eastAsia"/>
+                <w:sz w:val="24"/>
+                <w:szCs w:val="24"/>
+              </w:rPr>
+            </w:pPr>
+            <w:r>
+              <w:rPr>
+                <w:rFonts w:asciiTheme="minorEastAsia" w:hAnsiTheme="minorEastAsia"/>
+                <w:sz w:val="24"/>
+                <w:szCs w:val="24"/>
+              </w:rPr>
+              <w:t>L</w:t>
+            </w:r>
+            <w:r>
+              <w:rPr>
+                <w:rFonts w:asciiTheme="minorEastAsia" w:hAnsiTheme="minorEastAsia" w:hint="eastAsia"/>
+                <w:sz w:val="24"/>
+                <w:szCs w:val="24"/>
+              </w:rPr>
+              <w:t xml:space="preserve">ine </w:t>
+            </w:r>
+            <w:r>
+              <w:rPr>
+                <w:rFonts w:asciiTheme="minorEastAsia" w:hAnsiTheme="minorEastAsia"/>
+                <w:sz w:val="24"/>
+                <w:szCs w:val="24"/>
+              </w:rPr>
+              <w:t>cap</w:t>
+            </w:r>
+          </w:p>
+        </w:tc>
+        <w:tc>
+          <w:tcPr>
+            <w:tcW w:w="2877" w:type="dxa"/>
+          </w:tcPr>
+          <w:p>
+            <w:pPr>
+              <w:rPr>
+                <w:rFonts w:asciiTheme="minorEastAsia" w:hAnsiTheme="minorEastAsia" w:hint="eastAsia"/>
+                <w:sz w:val="24"/>
+                <w:szCs w:val="24"/>
+              </w:rPr>
+            </w:pPr>
+            <w:r>
+              <w:rPr>
+                <w:rFonts w:asciiTheme="minorEastAsia" w:hAnsiTheme="minorEastAsia" w:hint="eastAsia"/>
+                <w:sz w:val="24"/>
+                <w:szCs w:val="24"/>
+              </w:rPr>
+              <w:t>Integer</w:t>
+            </w:r>
+          </w:p>
+        </w:tc>
+        <w:tc>
+          <w:tcPr>
+            <w:tcW w:w="3722" w:type="dxa"/>
+          </w:tcPr>
+          <w:p>
+            <w:pPr>
+              <w:rPr>
+                <w:rFonts w:asciiTheme="minorEastAsia" w:hAnsiTheme="minorEastAsia" w:hint="eastAsia"/>
+                <w:sz w:val="24"/>
+                <w:szCs w:val="24"/>
+              </w:rPr>
+            </w:pPr>
+            <w:r>
+              <w:rPr>
+                <w:rFonts w:asciiTheme="minorEastAsia" w:hAnsiTheme="minorEastAsia" w:hint="eastAsia"/>
+                <w:sz w:val="24"/>
+                <w:szCs w:val="24"/>
+              </w:rPr>
+              <w:t>指定被绘制的任何开放路径终点类型。初始值：0，对方形顶点.</w:t>
+            </w:r>
+          </w:p>
+        </w:tc>
+      </w:tr>
+    </w:tbl>
+    <w:p>
+      <w:pPr>
+        <w:spacing w:after="0" w:line="240" w:lineRule="auto"/>
+        <w:rPr>
+          <w:rFonts w:asciiTheme="minorEastAsia" w:hAnsiTheme="minorEastAsia" w:hint="eastAsia"/>
+          <w:sz w:val="24"/>
+          <w:szCs w:val="24"/>
+        </w:rPr>
+      </w:pPr>
+    </w:p>
+    <w:p>
+      <w:pPr>
+        <w:pStyle w:val="a5"/>
+        <w:rPr>
+          <w:rFonts w:asciiTheme="minorEastAsia" w:hAnsiTheme="minorEastAsia"/>
+          <w:sz w:val="24"/>
+          <w:szCs w:val="24"/>
+        </w:rPr>
+      </w:pPr>
+    </w:p>
+    <w:p>
+      <w:pPr>
+        <w:pStyle w:val="a5"/>
+        <w:rPr>
+          <w:rFonts w:asciiTheme="minorEastAsia" w:hAnsiTheme="minorEastAsia" w:hint="eastAsia"/>
+          <w:sz w:val="24"/>
+          <w:szCs w:val="24"/>
+        </w:rPr>
+      </w:pPr>
+    </w:p>
+    <w:p>
+      <w:pPr>
+        <w:pStyle w:val="a5"/>
+        <w:rPr>
+          <w:rFonts w:asciiTheme="minorEastAsia" w:hAnsiTheme="minorEastAsia"/>
+          <w:sz w:val="24"/>
+          <w:szCs w:val="24"/>
+        </w:rPr>
+      </w:pPr>
+    </w:p>
+    <w:p>
+      <w:pPr>
         <w:pStyle w:val="a5"/>
         <w:numPr>
           <w:ilvl w:val="0"/>
@@ -204,48 +802,1014 @@
     <w:p>
       <w:pPr>
         <w:pStyle w:val="a5"/>
-        <w:numPr>
-          <w:ilvl w:val="0"/>
-          <w:numId w:val="1"/>
-        </w:numPr>
-        <w:rPr>
-          <w:rFonts w:asciiTheme="minorEastAsia" w:hAnsiTheme="minorEastAsia"/>
-          <w:sz w:val="24"/>
-          <w:szCs w:val="24"/>
-        </w:rPr>
-      </w:pPr>
-      <w:r>
-        <w:rPr>
-          <w:rFonts w:asciiTheme="minorEastAsia" w:hAnsiTheme="minorEastAsia" w:hint="eastAsia"/>
-          <w:sz w:val="24"/>
-          <w:szCs w:val="24"/>
-        </w:rPr>
-        <w:t>路径</w:t>
-      </w:r>
-      <w:r>
-        <w:rPr>
-          <w:rFonts w:asciiTheme="minorEastAsia" w:hAnsiTheme="minorEastAsia"/>
-          <w:sz w:val="24"/>
-          <w:szCs w:val="24"/>
-        </w:rPr>
-        <w:t>相关</w:t>
-      </w:r>
-      <w:r>
-        <w:rPr>
-          <w:rFonts w:asciiTheme="minorEastAsia" w:hAnsiTheme="minorEastAsia" w:hint="eastAsia"/>
-          <w:sz w:val="24"/>
-          <w:szCs w:val="24"/>
-        </w:rPr>
-        <w:t>构建、</w:t>
-      </w:r>
-      <w:r>
-        <w:rPr>
-          <w:rFonts w:asciiTheme="minorEastAsia" w:hAnsiTheme="minorEastAsia"/>
-          <w:sz w:val="24"/>
-          <w:szCs w:val="24"/>
-        </w:rPr>
-        <w:t>绘制操作有哪些？</w:t>
-      </w:r>
+        <w:rPr>
+          <w:rFonts w:asciiTheme="minorEastAsia" w:hAnsiTheme="minorEastAsia"/>
+          <w:sz w:val="24"/>
+          <w:szCs w:val="24"/>
+        </w:rPr>
+      </w:pPr>
+      <w:r>
+        <w:rPr>
+          <w:noProof/>
+        </w:rPr>
+        <w:drawing>
+          <wp:inline distT="0" distB="0" distL="0" distR="0" wp14:anchorId="084CE3DC" wp14:editId="08E3B7A9">
+            <wp:extent cx="3352381" cy="600000"/>
+            <wp:effectExtent l="0" t="0" r="635" b="0"/>
+            <wp:docPr id="1" name="图片 1"/>
+            <wp:cNvGraphicFramePr>
+              <a:graphicFrameLocks xmlns:a="http://schemas.openxmlformats.org/drawingml/2006/main" noChangeAspect="1"/>
+            </wp:cNvGraphicFramePr>
+            <a:graphic xmlns:a="http://schemas.openxmlformats.org/drawingml/2006/main">
+              <a:graphicData uri="http://schemas.openxmlformats.org/drawingml/2006/picture">
+                <pic:pic xmlns:pic="http://schemas.openxmlformats.org/drawingml/2006/picture">
+                  <pic:nvPicPr>
+                    <pic:cNvPr id="1" name=""/>
+                    <pic:cNvPicPr/>
+                  </pic:nvPicPr>
+                  <pic:blipFill>
+                    <a:blip r:embed="rId7"/>
+                    <a:stretch>
+                      <a:fillRect/>
+                    </a:stretch>
+                  </pic:blipFill>
+                  <pic:spPr>
+                    <a:xfrm>
+                      <a:off x="0" y="0"/>
+                      <a:ext cx="3352381" cy="600000"/>
+                    </a:xfrm>
+                    <a:prstGeom prst="rect">
+                      <a:avLst/>
+                    </a:prstGeom>
+                  </pic:spPr>
+                </pic:pic>
+              </a:graphicData>
+            </a:graphic>
+          </wp:inline>
+        </w:drawing>
+      </w:r>
+    </w:p>
+    <w:p>
+      <w:pPr>
+        <w:pStyle w:val="a5"/>
+        <w:spacing w:after="0" w:line="240" w:lineRule="auto"/>
+        <w:ind w:left="0" w:firstLineChars="200" w:firstLine="480"/>
+        <w:rPr>
+          <w:rFonts w:asciiTheme="minorEastAsia" w:hAnsiTheme="minorEastAsia" w:hint="eastAsia"/>
+          <w:sz w:val="24"/>
+          <w:szCs w:val="24"/>
+        </w:rPr>
+      </w:pPr>
+      <w:r>
+        <w:rPr>
+          <w:rFonts w:asciiTheme="minorEastAsia" w:hAnsiTheme="minorEastAsia" w:hint="eastAsia"/>
+          <w:sz w:val="24"/>
+          <w:szCs w:val="24"/>
+        </w:rPr>
+        <w:t>h:表示</w:t>
+      </w:r>
+      <w:r>
+        <w:rPr>
+          <w:rFonts w:asciiTheme="minorEastAsia" w:hAnsiTheme="minorEastAsia"/>
+          <w:sz w:val="24"/>
+          <w:szCs w:val="24"/>
+        </w:rPr>
+        <w:t>了</w:t>
+      </w:r>
+      <w:r>
+        <w:rPr>
+          <w:rFonts w:asciiTheme="minorEastAsia" w:hAnsiTheme="minorEastAsia" w:hint="eastAsia"/>
+          <w:sz w:val="24"/>
+          <w:szCs w:val="24"/>
+        </w:rPr>
+        <w:t>从当前点到子路径的开始点连接一条直线段，关闭当前</w:t>
+      </w:r>
+      <w:r>
+        <w:rPr>
+          <w:rFonts w:asciiTheme="minorEastAsia" w:hAnsiTheme="minorEastAsia" w:hint="eastAsia"/>
+          <w:sz w:val="24"/>
+          <w:szCs w:val="24"/>
+        </w:rPr>
+        <w:t>子路径。如</w:t>
+      </w:r>
+      <w:r>
+        <w:rPr>
+          <w:rFonts w:asciiTheme="minorEastAsia" w:hAnsiTheme="minorEastAsia" w:hint="eastAsia"/>
+          <w:sz w:val="24"/>
+          <w:szCs w:val="24"/>
+        </w:rPr>
+        <w:t>果当前子路径已经关闭，那么 h 算子不做任</w:t>
+      </w:r>
+    </w:p>
+    <w:p>
+      <w:pPr>
+        <w:pStyle w:val="a5"/>
+        <w:spacing w:after="0" w:line="240" w:lineRule="auto"/>
+        <w:ind w:left="0"/>
+        <w:rPr>
+          <w:rFonts w:asciiTheme="minorEastAsia" w:hAnsiTheme="minorEastAsia" w:hint="eastAsia"/>
+          <w:sz w:val="24"/>
+          <w:szCs w:val="24"/>
+        </w:rPr>
+      </w:pPr>
+      <w:r>
+        <w:rPr>
+          <w:rFonts w:asciiTheme="minorEastAsia" w:hAnsiTheme="minorEastAsia" w:hint="eastAsia"/>
+          <w:sz w:val="24"/>
+          <w:szCs w:val="24"/>
+        </w:rPr>
+        <w:t>何事情。这个算子结束当前子路径。向当前路径追加入</w:t>
+      </w:r>
+    </w:p>
+    <w:p>
+      <w:pPr>
+        <w:pStyle w:val="a5"/>
+        <w:spacing w:after="0" w:line="240" w:lineRule="auto"/>
+        <w:ind w:left="0"/>
+        <w:rPr>
+          <w:rFonts w:asciiTheme="minorEastAsia" w:hAnsiTheme="minorEastAsia" w:hint="eastAsia"/>
+          <w:sz w:val="24"/>
+          <w:szCs w:val="24"/>
+        </w:rPr>
+      </w:pPr>
+      <w:r>
+        <w:rPr>
+          <w:rFonts w:asciiTheme="minorEastAsia" w:hAnsiTheme="minorEastAsia" w:hint="eastAsia"/>
+          <w:sz w:val="24"/>
+          <w:szCs w:val="24"/>
+        </w:rPr>
+        <w:t>新的元素会开始一个新的子路径，即使新的路径从 h 操</w:t>
+      </w:r>
+    </w:p>
+    <w:p>
+      <w:pPr>
+        <w:pStyle w:val="a5"/>
+        <w:spacing w:after="0" w:line="240" w:lineRule="auto"/>
+        <w:ind w:left="0"/>
+        <w:rPr>
+          <w:rFonts w:asciiTheme="minorEastAsia" w:hAnsiTheme="minorEastAsia"/>
+          <w:sz w:val="24"/>
+          <w:szCs w:val="24"/>
+        </w:rPr>
+      </w:pPr>
+      <w:r>
+        <w:rPr>
+          <w:rFonts w:asciiTheme="minorEastAsia" w:hAnsiTheme="minorEastAsia" w:hint="eastAsia"/>
+          <w:sz w:val="24"/>
+          <w:szCs w:val="24"/>
+        </w:rPr>
+        <w:t>作的结束点开始。</w:t>
+      </w:r>
+    </w:p>
+    <w:p>
+      <w:pPr>
+        <w:pStyle w:val="a5"/>
+        <w:spacing w:after="0" w:line="240" w:lineRule="auto"/>
+        <w:ind w:left="0" w:firstLineChars="200" w:firstLine="480"/>
+        <w:rPr>
+          <w:rFonts w:asciiTheme="minorEastAsia" w:hAnsiTheme="minorEastAsia" w:hint="eastAsia"/>
+          <w:sz w:val="24"/>
+          <w:szCs w:val="24"/>
+        </w:rPr>
+      </w:pPr>
+      <w:r>
+        <w:rPr>
+          <w:rFonts w:asciiTheme="minorEastAsia" w:hAnsiTheme="minorEastAsia" w:hint="eastAsia"/>
+          <w:sz w:val="24"/>
+          <w:szCs w:val="24"/>
+        </w:rPr>
+        <w:t>re</w:t>
+      </w:r>
+      <w:r>
+        <w:rPr>
+          <w:rFonts w:asciiTheme="minorEastAsia" w:hAnsiTheme="minorEastAsia"/>
+          <w:sz w:val="24"/>
+          <w:szCs w:val="24"/>
+        </w:rPr>
+        <w:t>:</w:t>
+      </w:r>
+      <w:r>
+        <w:rPr>
+          <w:rFonts w:asciiTheme="minorEastAsia" w:hAnsiTheme="minorEastAsia" w:hint="eastAsia"/>
+          <w:sz w:val="24"/>
+          <w:szCs w:val="24"/>
+        </w:rPr>
+        <w:t>表示</w:t>
+      </w:r>
+      <w:r>
+        <w:rPr>
+          <w:rFonts w:asciiTheme="minorEastAsia" w:hAnsiTheme="minorEastAsia"/>
+          <w:sz w:val="24"/>
+          <w:szCs w:val="24"/>
+        </w:rPr>
+        <w:t>了</w:t>
+      </w:r>
+      <w:r>
+        <w:rPr>
+          <w:rFonts w:asciiTheme="minorEastAsia" w:hAnsiTheme="minorEastAsia" w:hint="eastAsia"/>
+          <w:sz w:val="24"/>
+          <w:szCs w:val="24"/>
+        </w:rPr>
+        <w:t>向当前路径中加入一个矩形作为闭的子路径。矩形的左</w:t>
+      </w:r>
+    </w:p>
+    <w:p>
+      <w:pPr>
+        <w:pStyle w:val="a5"/>
+        <w:spacing w:after="0" w:line="240" w:lineRule="auto"/>
+        <w:ind w:left="0"/>
+        <w:rPr>
+          <w:rFonts w:asciiTheme="minorEastAsia" w:hAnsiTheme="minorEastAsia" w:hint="eastAsia"/>
+          <w:sz w:val="24"/>
+          <w:szCs w:val="24"/>
+        </w:rPr>
+      </w:pPr>
+      <w:r>
+        <w:rPr>
+          <w:rFonts w:asciiTheme="minorEastAsia" w:hAnsiTheme="minorEastAsia" w:hint="eastAsia"/>
+          <w:sz w:val="24"/>
+          <w:szCs w:val="24"/>
+        </w:rPr>
+        <w:t>下角为(x,y)，宽为 width，高为 height。这个 x y width</w:t>
+      </w:r>
+      <w:r>
+        <w:rPr>
+          <w:rFonts w:asciiTheme="minorEastAsia" w:hAnsiTheme="minorEastAsia"/>
+          <w:sz w:val="24"/>
+          <w:szCs w:val="24"/>
+        </w:rPr>
+        <w:t xml:space="preserve"> </w:t>
+      </w:r>
+      <w:r>
+        <w:rPr>
+          <w:rFonts w:asciiTheme="minorEastAsia" w:hAnsiTheme="minorEastAsia" w:hint="eastAsia"/>
+          <w:sz w:val="24"/>
+          <w:szCs w:val="24"/>
+        </w:rPr>
+        <w:t>height re 的操作相当于：</w:t>
+      </w:r>
+    </w:p>
+    <w:p>
+      <w:pPr>
+        <w:pStyle w:val="a5"/>
+        <w:spacing w:after="0" w:line="240" w:lineRule="auto"/>
+        <w:ind w:left="0"/>
+        <w:rPr>
+          <w:rFonts w:asciiTheme="minorEastAsia" w:hAnsiTheme="minorEastAsia"/>
+          <w:sz w:val="24"/>
+          <w:szCs w:val="24"/>
+        </w:rPr>
+      </w:pPr>
+      <w:r>
+        <w:rPr>
+          <w:rFonts w:asciiTheme="minorEastAsia" w:hAnsiTheme="minorEastAsia"/>
+          <w:sz w:val="24"/>
+          <w:szCs w:val="24"/>
+        </w:rPr>
+        <w:lastRenderedPageBreak/>
+        <w:t>x y m</w:t>
+      </w:r>
+    </w:p>
+    <w:p>
+      <w:pPr>
+        <w:pStyle w:val="a5"/>
+        <w:spacing w:after="0" w:line="240" w:lineRule="auto"/>
+        <w:ind w:left="0"/>
+        <w:rPr>
+          <w:rFonts w:asciiTheme="minorEastAsia" w:hAnsiTheme="minorEastAsia"/>
+          <w:sz w:val="24"/>
+          <w:szCs w:val="24"/>
+        </w:rPr>
+      </w:pPr>
+      <w:r>
+        <w:rPr>
+          <w:rFonts w:asciiTheme="minorEastAsia" w:hAnsiTheme="minorEastAsia"/>
+          <w:sz w:val="24"/>
+          <w:szCs w:val="24"/>
+        </w:rPr>
+        <w:t>(x + width) y l</w:t>
+      </w:r>
+    </w:p>
+    <w:p>
+      <w:pPr>
+        <w:pStyle w:val="a5"/>
+        <w:spacing w:after="0" w:line="240" w:lineRule="auto"/>
+        <w:ind w:left="0"/>
+        <w:rPr>
+          <w:rFonts w:asciiTheme="minorEastAsia" w:hAnsiTheme="minorEastAsia"/>
+          <w:sz w:val="24"/>
+          <w:szCs w:val="24"/>
+        </w:rPr>
+      </w:pPr>
+      <w:r>
+        <w:rPr>
+          <w:rFonts w:asciiTheme="minorEastAsia" w:hAnsiTheme="minorEastAsia"/>
+          <w:sz w:val="24"/>
+          <w:szCs w:val="24"/>
+        </w:rPr>
+        <w:t>(x + width) (y + height) l</w:t>
+      </w:r>
+    </w:p>
+    <w:p>
+      <w:pPr>
+        <w:pStyle w:val="a5"/>
+        <w:spacing w:after="0" w:line="240" w:lineRule="auto"/>
+        <w:ind w:left="0"/>
+        <w:rPr>
+          <w:rFonts w:asciiTheme="minorEastAsia" w:hAnsiTheme="minorEastAsia"/>
+          <w:sz w:val="24"/>
+          <w:szCs w:val="24"/>
+        </w:rPr>
+      </w:pPr>
+      <w:r>
+        <w:rPr>
+          <w:rFonts w:asciiTheme="minorEastAsia" w:hAnsiTheme="minorEastAsia"/>
+          <w:sz w:val="24"/>
+          <w:szCs w:val="24"/>
+        </w:rPr>
+        <w:t>x (y + height) l</w:t>
+      </w:r>
+    </w:p>
+    <w:p>
+      <w:pPr>
+        <w:pStyle w:val="a5"/>
+        <w:spacing w:after="0" w:line="240" w:lineRule="auto"/>
+        <w:ind w:left="0"/>
+        <w:rPr>
+          <w:rFonts w:asciiTheme="minorEastAsia" w:hAnsiTheme="minorEastAsia" w:hint="eastAsia"/>
+          <w:sz w:val="24"/>
+          <w:szCs w:val="24"/>
+        </w:rPr>
+      </w:pPr>
+      <w:r>
+        <w:rPr>
+          <w:rFonts w:asciiTheme="minorEastAsia" w:hAnsiTheme="minorEastAsia"/>
+          <w:sz w:val="24"/>
+          <w:szCs w:val="24"/>
+        </w:rPr>
+        <w:t>h</w:t>
+      </w:r>
+    </w:p>
+    <w:p>
+      <w:pPr>
+        <w:pStyle w:val="a5"/>
+        <w:rPr>
+          <w:rFonts w:asciiTheme="minorEastAsia" w:hAnsiTheme="minorEastAsia"/>
+          <w:sz w:val="24"/>
+          <w:szCs w:val="24"/>
+        </w:rPr>
+      </w:pPr>
+      <w:r>
+        <w:rPr>
+          <w:noProof/>
+        </w:rPr>
+        <w:drawing>
+          <wp:inline distT="0" distB="0" distL="0" distR="0" wp14:anchorId="2D16434D" wp14:editId="64FC0B9C">
+            <wp:extent cx="3361905" cy="600000"/>
+            <wp:effectExtent l="0" t="0" r="0" b="0"/>
+            <wp:docPr id="2" name="图片 2"/>
+            <wp:cNvGraphicFramePr>
+              <a:graphicFrameLocks xmlns:a="http://schemas.openxmlformats.org/drawingml/2006/main" noChangeAspect="1"/>
+            </wp:cNvGraphicFramePr>
+            <a:graphic xmlns:a="http://schemas.openxmlformats.org/drawingml/2006/main">
+              <a:graphicData uri="http://schemas.openxmlformats.org/drawingml/2006/picture">
+                <pic:pic xmlns:pic="http://schemas.openxmlformats.org/drawingml/2006/picture">
+                  <pic:nvPicPr>
+                    <pic:cNvPr id="1" name=""/>
+                    <pic:cNvPicPr/>
+                  </pic:nvPicPr>
+                  <pic:blipFill>
+                    <a:blip r:embed="rId8"/>
+                    <a:stretch>
+                      <a:fillRect/>
+                    </a:stretch>
+                  </pic:blipFill>
+                  <pic:spPr>
+                    <a:xfrm>
+                      <a:off x="0" y="0"/>
+                      <a:ext cx="3361905" cy="600000"/>
+                    </a:xfrm>
+                    <a:prstGeom prst="rect">
+                      <a:avLst/>
+                    </a:prstGeom>
+                  </pic:spPr>
+                </pic:pic>
+              </a:graphicData>
+            </a:graphic>
+          </wp:inline>
+        </w:drawing>
+      </w:r>
+    </w:p>
+    <w:p>
+      <w:pPr>
+        <w:pStyle w:val="a5"/>
+        <w:spacing w:after="0" w:line="240" w:lineRule="auto"/>
+        <w:ind w:left="0"/>
+        <w:rPr>
+          <w:rFonts w:asciiTheme="minorEastAsia" w:hAnsiTheme="minorEastAsia" w:hint="eastAsia"/>
+          <w:sz w:val="24"/>
+          <w:szCs w:val="24"/>
+        </w:rPr>
+      </w:pPr>
+      <w:r>
+        <w:rPr>
+          <w:rFonts w:asciiTheme="minorEastAsia" w:hAnsiTheme="minorEastAsia" w:hint="eastAsia"/>
+          <w:sz w:val="24"/>
+          <w:szCs w:val="24"/>
+        </w:rPr>
+        <w:t>W：</w:t>
+      </w:r>
+      <w:r>
+        <w:rPr>
+          <w:rFonts w:asciiTheme="minorEastAsia" w:hAnsiTheme="minorEastAsia"/>
+          <w:sz w:val="24"/>
+          <w:szCs w:val="24"/>
+        </w:rPr>
+        <w:t>表示</w:t>
+      </w:r>
+      <w:r>
+        <w:rPr>
+          <w:rFonts w:asciiTheme="minorEastAsia" w:hAnsiTheme="minorEastAsia" w:hint="eastAsia"/>
+          <w:sz w:val="24"/>
+          <w:szCs w:val="24"/>
+        </w:rPr>
+        <w:t>通过使当前路径与其相交来修改当前剪辑路径，使用非零绕数规则来确定哪些区域在剪辑路径内。</w:t>
+      </w:r>
+    </w:p>
+    <w:p>
+      <w:pPr>
+        <w:pStyle w:val="a5"/>
+        <w:rPr>
+          <w:rFonts w:asciiTheme="minorEastAsia" w:hAnsiTheme="minorEastAsia"/>
+          <w:sz w:val="24"/>
+          <w:szCs w:val="24"/>
+        </w:rPr>
+      </w:pPr>
+    </w:p>
+    <w:p>
+      <w:pPr>
+        <w:pStyle w:val="a5"/>
+        <w:spacing w:after="0" w:line="240" w:lineRule="auto"/>
+        <w:ind w:left="0"/>
+        <w:rPr>
+          <w:rFonts w:asciiTheme="minorEastAsia" w:hAnsiTheme="minorEastAsia"/>
+          <w:sz w:val="24"/>
+          <w:szCs w:val="24"/>
+        </w:rPr>
+      </w:pPr>
+      <w:r>
+        <w:rPr>
+          <w:rFonts w:asciiTheme="minorEastAsia" w:hAnsiTheme="minorEastAsia" w:hint="eastAsia"/>
+          <w:sz w:val="24"/>
+          <w:szCs w:val="24"/>
+        </w:rPr>
+        <w:t>n</w:t>
+      </w:r>
+      <w:r>
+        <w:rPr>
+          <w:rFonts w:asciiTheme="minorEastAsia" w:hAnsiTheme="minorEastAsia"/>
+          <w:sz w:val="24"/>
+          <w:szCs w:val="24"/>
+        </w:rPr>
+        <w:t>:</w:t>
+      </w:r>
+      <w:r>
+        <w:rPr>
+          <w:rFonts w:asciiTheme="minorEastAsia" w:hAnsiTheme="minorEastAsia" w:hint="eastAsia"/>
+          <w:sz w:val="24"/>
+          <w:szCs w:val="24"/>
+        </w:rPr>
+        <w:t>表示</w:t>
+      </w:r>
+      <w:r>
+        <w:rPr>
+          <w:rFonts w:asciiTheme="minorEastAsia" w:hAnsiTheme="minorEastAsia" w:hint="eastAsia"/>
+          <w:sz w:val="24"/>
+          <w:szCs w:val="24"/>
+        </w:rPr>
+        <w:t>不填充涂抹直接结束路径对象。这个算子是一个路径绘</w:t>
+      </w:r>
+      <w:r>
+        <w:rPr>
+          <w:rFonts w:asciiTheme="minorEastAsia" w:hAnsiTheme="minorEastAsia" w:hint="eastAsia"/>
+          <w:sz w:val="24"/>
+          <w:szCs w:val="24"/>
+        </w:rPr>
+        <w:t>制空算子，在改变当前裁剪路径</w:t>
+      </w:r>
+      <w:r>
+        <w:rPr>
+          <w:rFonts w:asciiTheme="minorEastAsia" w:hAnsiTheme="minorEastAsia" w:hint="eastAsia"/>
+          <w:sz w:val="24"/>
+          <w:szCs w:val="24"/>
+        </w:rPr>
+        <w:t>之前使用。</w:t>
+      </w:r>
+    </w:p>
+    <w:p>
+      <w:pPr>
+        <w:pStyle w:val="a5"/>
+        <w:spacing w:after="0" w:line="240" w:lineRule="auto"/>
+        <w:ind w:left="0"/>
+        <w:rPr>
+          <w:rFonts w:asciiTheme="minorEastAsia" w:hAnsiTheme="minorEastAsia"/>
+          <w:sz w:val="24"/>
+          <w:szCs w:val="24"/>
+        </w:rPr>
+      </w:pPr>
+    </w:p>
+    <w:p>
+      <w:pPr>
+        <w:pStyle w:val="a5"/>
+        <w:spacing w:after="0" w:line="240" w:lineRule="auto"/>
+        <w:ind w:left="0"/>
+        <w:jc w:val="center"/>
+        <w:rPr>
+          <w:rFonts w:asciiTheme="minorEastAsia" w:hAnsiTheme="minorEastAsia" w:hint="eastAsia"/>
+          <w:sz w:val="24"/>
+          <w:szCs w:val="24"/>
+        </w:rPr>
+      </w:pPr>
+      <w:r>
+        <w:rPr>
+          <w:noProof/>
+        </w:rPr>
+        <w:drawing>
+          <wp:inline distT="0" distB="0" distL="0" distR="0" wp14:anchorId="1712AB48" wp14:editId="73E9F5CB">
+            <wp:extent cx="2095238" cy="361905"/>
+            <wp:effectExtent l="0" t="0" r="635" b="635"/>
+            <wp:docPr id="3" name="图片 3"/>
+            <wp:cNvGraphicFramePr>
+              <a:graphicFrameLocks xmlns:a="http://schemas.openxmlformats.org/drawingml/2006/main" noChangeAspect="1"/>
+            </wp:cNvGraphicFramePr>
+            <a:graphic xmlns:a="http://schemas.openxmlformats.org/drawingml/2006/main">
+              <a:graphicData uri="http://schemas.openxmlformats.org/drawingml/2006/picture">
+                <pic:pic xmlns:pic="http://schemas.openxmlformats.org/drawingml/2006/picture">
+                  <pic:nvPicPr>
+                    <pic:cNvPr id="1" name=""/>
+                    <pic:cNvPicPr/>
+                  </pic:nvPicPr>
+                  <pic:blipFill>
+                    <a:blip r:embed="rId9"/>
+                    <a:stretch>
+                      <a:fillRect/>
+                    </a:stretch>
+                  </pic:blipFill>
+                  <pic:spPr>
+                    <a:xfrm>
+                      <a:off x="0" y="0"/>
+                      <a:ext cx="2095238" cy="361905"/>
+                    </a:xfrm>
+                    <a:prstGeom prst="rect">
+                      <a:avLst/>
+                    </a:prstGeom>
+                  </pic:spPr>
+                </pic:pic>
+              </a:graphicData>
+            </a:graphic>
+          </wp:inline>
+        </w:drawing>
+      </w:r>
+    </w:p>
+    <w:p>
+      <w:pPr>
+        <w:pStyle w:val="a5"/>
+        <w:spacing w:after="0" w:line="240" w:lineRule="auto"/>
+        <w:ind w:left="0"/>
+        <w:rPr>
+          <w:rFonts w:asciiTheme="minorEastAsia" w:hAnsiTheme="minorEastAsia"/>
+          <w:sz w:val="24"/>
+          <w:szCs w:val="24"/>
+        </w:rPr>
+      </w:pPr>
+    </w:p>
+    <w:p>
+      <w:pPr>
+        <w:pStyle w:val="a5"/>
+        <w:spacing w:after="0" w:line="240" w:lineRule="auto"/>
+        <w:ind w:left="0"/>
+        <w:rPr>
+          <w:rFonts w:asciiTheme="minorEastAsia" w:hAnsiTheme="minorEastAsia"/>
+          <w:sz w:val="24"/>
+          <w:szCs w:val="24"/>
+        </w:rPr>
+      </w:pPr>
+      <w:r>
+        <w:rPr>
+          <w:rFonts w:asciiTheme="minorEastAsia" w:hAnsiTheme="minorEastAsia" w:hint="eastAsia"/>
+          <w:sz w:val="24"/>
+          <w:szCs w:val="24"/>
+        </w:rPr>
+        <w:t>m</w:t>
+      </w:r>
+      <w:r>
+        <w:rPr>
+          <w:rFonts w:asciiTheme="minorEastAsia" w:hAnsiTheme="minorEastAsia"/>
+          <w:sz w:val="24"/>
+          <w:szCs w:val="24"/>
+        </w:rPr>
+        <w:t>:</w:t>
+      </w:r>
+      <w:r>
+        <w:rPr>
+          <w:rFonts w:asciiTheme="minorEastAsia" w:hAnsiTheme="minorEastAsia" w:hint="eastAsia"/>
+          <w:sz w:val="24"/>
+          <w:szCs w:val="24"/>
+        </w:rPr>
+        <w:t>表示</w:t>
+      </w:r>
+      <w:r>
+        <w:rPr>
+          <w:rFonts w:asciiTheme="minorEastAsia" w:hAnsiTheme="minorEastAsia" w:hint="eastAsia"/>
+          <w:sz w:val="24"/>
+          <w:szCs w:val="24"/>
+        </w:rPr>
+        <w:t>将当前点移动到坐标(x,y)以开始一个新的子路径，忽略线段的连接。如果当前路径中之前的路径构造算子也是m，那么新的 m 算子将代替之前的，而之前的 m 算子操作的痕迹依然保留在路径中</w:t>
+      </w:r>
+      <w:r>
+        <w:rPr>
+          <w:rFonts w:asciiTheme="minorEastAsia" w:hAnsiTheme="minorEastAsia" w:hint="eastAsia"/>
+          <w:sz w:val="24"/>
+          <w:szCs w:val="24"/>
+        </w:rPr>
+        <w:t>。</w:t>
+      </w:r>
+    </w:p>
+    <w:p>
+      <w:pPr>
+        <w:pStyle w:val="a5"/>
+        <w:spacing w:after="0" w:line="240" w:lineRule="auto"/>
+        <w:ind w:left="0"/>
+        <w:jc w:val="center"/>
+        <w:rPr>
+          <w:rFonts w:asciiTheme="minorEastAsia" w:hAnsiTheme="minorEastAsia"/>
+          <w:sz w:val="24"/>
+          <w:szCs w:val="24"/>
+        </w:rPr>
+      </w:pPr>
+      <w:r>
+        <w:rPr>
+          <w:noProof/>
+        </w:rPr>
+        <w:drawing>
+          <wp:inline distT="0" distB="0" distL="0" distR="0" wp14:anchorId="5DBED1E0" wp14:editId="01075619">
+            <wp:extent cx="2495238" cy="1152381"/>
+            <wp:effectExtent l="0" t="0" r="635" b="0"/>
+            <wp:docPr id="4" name="图片 4"/>
+            <wp:cNvGraphicFramePr>
+              <a:graphicFrameLocks xmlns:a="http://schemas.openxmlformats.org/drawingml/2006/main" noChangeAspect="1"/>
+            </wp:cNvGraphicFramePr>
+            <a:graphic xmlns:a="http://schemas.openxmlformats.org/drawingml/2006/main">
+              <a:graphicData uri="http://schemas.openxmlformats.org/drawingml/2006/picture">
+                <pic:pic xmlns:pic="http://schemas.openxmlformats.org/drawingml/2006/picture">
+                  <pic:nvPicPr>
+                    <pic:cNvPr id="1" name=""/>
+                    <pic:cNvPicPr/>
+                  </pic:nvPicPr>
+                  <pic:blipFill>
+                    <a:blip r:embed="rId10"/>
+                    <a:stretch>
+                      <a:fillRect/>
+                    </a:stretch>
+                  </pic:blipFill>
+                  <pic:spPr>
+                    <a:xfrm>
+                      <a:off x="0" y="0"/>
+                      <a:ext cx="2495238" cy="1152381"/>
+                    </a:xfrm>
+                    <a:prstGeom prst="rect">
+                      <a:avLst/>
+                    </a:prstGeom>
+                  </pic:spPr>
+                </pic:pic>
+              </a:graphicData>
+            </a:graphic>
+          </wp:inline>
+        </w:drawing>
+      </w:r>
+    </w:p>
+    <w:p>
+      <w:pPr>
+        <w:pStyle w:val="a5"/>
+        <w:spacing w:after="0" w:line="240" w:lineRule="auto"/>
+        <w:ind w:left="0"/>
+        <w:rPr>
+          <w:rFonts w:asciiTheme="minorEastAsia" w:hAnsiTheme="minorEastAsia"/>
+          <w:sz w:val="24"/>
+          <w:szCs w:val="24"/>
+        </w:rPr>
+      </w:pPr>
+      <w:r>
+        <w:rPr>
+          <w:rFonts w:asciiTheme="minorEastAsia" w:hAnsiTheme="minorEastAsia" w:hint="eastAsia"/>
+          <w:sz w:val="24"/>
+          <w:szCs w:val="24"/>
+        </w:rPr>
+        <w:t>B*：该</w:t>
+      </w:r>
+      <w:r>
+        <w:rPr>
+          <w:rFonts w:asciiTheme="minorEastAsia" w:hAnsiTheme="minorEastAsia"/>
+          <w:sz w:val="24"/>
+          <w:szCs w:val="24"/>
+        </w:rPr>
+        <w:t>算子</w:t>
+      </w:r>
+      <w:r>
+        <w:rPr>
+          <w:rFonts w:asciiTheme="minorEastAsia" w:hAnsiTheme="minorEastAsia" w:hint="eastAsia"/>
+          <w:sz w:val="24"/>
+          <w:szCs w:val="24"/>
+        </w:rPr>
+        <w:t>表示</w:t>
+      </w:r>
+      <w:r>
+        <w:rPr>
+          <w:rFonts w:asciiTheme="minorEastAsia" w:hAnsiTheme="minorEastAsia" w:hint="eastAsia"/>
+          <w:sz w:val="24"/>
+          <w:szCs w:val="24"/>
+        </w:rPr>
+        <w:t>填充然后</w:t>
+      </w:r>
+      <w:r>
+        <w:rPr>
+          <w:rFonts w:asciiTheme="minorEastAsia" w:hAnsiTheme="minorEastAsia" w:hint="eastAsia"/>
+          <w:sz w:val="24"/>
+          <w:szCs w:val="24"/>
+        </w:rPr>
+        <w:t>并且</w:t>
+      </w:r>
+      <w:r>
+        <w:rPr>
+          <w:rFonts w:asciiTheme="minorEastAsia" w:hAnsiTheme="minorEastAsia" w:hint="eastAsia"/>
+          <w:sz w:val="24"/>
+          <w:szCs w:val="24"/>
+        </w:rPr>
+        <w:t>涂抹</w:t>
+      </w:r>
+      <w:r>
+        <w:rPr>
+          <w:rFonts w:asciiTheme="minorEastAsia" w:hAnsiTheme="minorEastAsia" w:hint="eastAsia"/>
+          <w:sz w:val="24"/>
+          <w:szCs w:val="24"/>
+        </w:rPr>
+        <w:t>该</w:t>
+      </w:r>
+      <w:r>
+        <w:rPr>
+          <w:rFonts w:asciiTheme="minorEastAsia" w:hAnsiTheme="minorEastAsia" w:hint="eastAsia"/>
+          <w:sz w:val="24"/>
+          <w:szCs w:val="24"/>
+        </w:rPr>
+        <w:t>路径，使用奇偶原则决定填充的区域。这个算子和 B 算子得到相同的结果，只是使用</w:t>
+      </w:r>
+      <w:r>
+        <w:rPr>
+          <w:rFonts w:asciiTheme="minorEastAsia" w:hAnsiTheme="minorEastAsia" w:hint="eastAsia"/>
+          <w:sz w:val="24"/>
+          <w:szCs w:val="24"/>
+        </w:rPr>
+        <w:t xml:space="preserve"> F</w:t>
+      </w:r>
+      <w:r>
+        <w:rPr>
+          <w:rFonts w:asciiTheme="minorEastAsia" w:hAnsiTheme="minorEastAsia" w:hint="eastAsia"/>
+          <w:sz w:val="24"/>
+          <w:szCs w:val="24"/>
+        </w:rPr>
+        <w:t>*算子填充的而已</w:t>
+      </w:r>
+      <w:r>
+        <w:rPr>
+          <w:rFonts w:asciiTheme="minorEastAsia" w:hAnsiTheme="minorEastAsia" w:hint="eastAsia"/>
+          <w:sz w:val="24"/>
+          <w:szCs w:val="24"/>
+        </w:rPr>
+        <w:t>。</w:t>
+      </w:r>
+    </w:p>
+    <w:p>
+      <w:pPr>
+        <w:pStyle w:val="a5"/>
+        <w:spacing w:after="0" w:line="240" w:lineRule="auto"/>
+        <w:ind w:left="0"/>
+        <w:rPr>
+          <w:rFonts w:asciiTheme="minorEastAsia" w:hAnsiTheme="minorEastAsia"/>
+          <w:sz w:val="24"/>
+          <w:szCs w:val="24"/>
+        </w:rPr>
+      </w:pPr>
+    </w:p>
+    <w:p>
+      <w:pPr>
+        <w:pStyle w:val="a5"/>
+        <w:spacing w:after="0" w:line="240" w:lineRule="auto"/>
+        <w:ind w:left="0"/>
+        <w:jc w:val="center"/>
+        <w:rPr>
+          <w:rFonts w:asciiTheme="minorEastAsia" w:hAnsiTheme="minorEastAsia"/>
+          <w:sz w:val="24"/>
+          <w:szCs w:val="24"/>
+        </w:rPr>
+      </w:pPr>
+      <w:r>
+        <w:rPr>
+          <w:noProof/>
+        </w:rPr>
+        <w:drawing>
+          <wp:inline distT="0" distB="0" distL="0" distR="0" wp14:anchorId="675AB5F8" wp14:editId="16F39975">
+            <wp:extent cx="2295238" cy="1171429"/>
+            <wp:effectExtent l="0" t="0" r="0" b="0"/>
+            <wp:docPr id="6" name="图片 6"/>
+            <wp:cNvGraphicFramePr>
+              <a:graphicFrameLocks xmlns:a="http://schemas.openxmlformats.org/drawingml/2006/main" noChangeAspect="1"/>
+            </wp:cNvGraphicFramePr>
+            <a:graphic xmlns:a="http://schemas.openxmlformats.org/drawingml/2006/main">
+              <a:graphicData uri="http://schemas.openxmlformats.org/drawingml/2006/picture">
+                <pic:pic xmlns:pic="http://schemas.openxmlformats.org/drawingml/2006/picture">
+                  <pic:nvPicPr>
+                    <pic:cNvPr id="1" name=""/>
+                    <pic:cNvPicPr/>
+                  </pic:nvPicPr>
+                  <pic:blipFill>
+                    <a:blip r:embed="rId11"/>
+                    <a:stretch>
+                      <a:fillRect/>
+                    </a:stretch>
+                  </pic:blipFill>
+                  <pic:spPr>
+                    <a:xfrm>
+                      <a:off x="0" y="0"/>
+                      <a:ext cx="2295238" cy="1171429"/>
+                    </a:xfrm>
+                    <a:prstGeom prst="rect">
+                      <a:avLst/>
+                    </a:prstGeom>
+                  </pic:spPr>
+                </pic:pic>
+              </a:graphicData>
+            </a:graphic>
+          </wp:inline>
+        </w:drawing>
+      </w:r>
+    </w:p>
+    <w:p>
+      <w:pPr>
+        <w:pStyle w:val="a5"/>
+        <w:spacing w:after="0" w:line="240" w:lineRule="auto"/>
+        <w:ind w:left="0"/>
+        <w:rPr>
+          <w:rFonts w:asciiTheme="minorEastAsia" w:hAnsiTheme="minorEastAsia" w:hint="eastAsia"/>
+          <w:sz w:val="24"/>
+          <w:szCs w:val="24"/>
+        </w:rPr>
+      </w:pPr>
+    </w:p>
+    <w:p>
+      <w:pPr>
+        <w:pStyle w:val="a5"/>
+        <w:spacing w:after="0" w:line="240" w:lineRule="auto"/>
+        <w:ind w:left="0"/>
+        <w:rPr>
+          <w:rFonts w:asciiTheme="minorEastAsia" w:hAnsiTheme="minorEastAsia"/>
+          <w:sz w:val="24"/>
+          <w:szCs w:val="24"/>
+        </w:rPr>
+      </w:pPr>
+      <w:r>
+        <w:rPr>
+          <w:rFonts w:asciiTheme="minorEastAsia" w:hAnsiTheme="minorEastAsia" w:hint="eastAsia"/>
+          <w:sz w:val="24"/>
+          <w:szCs w:val="24"/>
+        </w:rPr>
+        <w:t>B：表示</w:t>
+      </w:r>
+      <w:r>
+        <w:rPr>
+          <w:rFonts w:asciiTheme="minorEastAsia" w:hAnsiTheme="minorEastAsia" w:hint="eastAsia"/>
+          <w:sz w:val="24"/>
+          <w:szCs w:val="24"/>
+        </w:rPr>
+        <w:t>填充然后涂抹路径，使用非零缠绕数规则来决定填充区域。这个算子和使用</w:t>
+      </w:r>
+      <w:r>
+        <w:rPr>
+          <w:rFonts w:asciiTheme="minorEastAsia" w:hAnsiTheme="minorEastAsia" w:hint="eastAsia"/>
+          <w:sz w:val="24"/>
+          <w:szCs w:val="24"/>
+        </w:rPr>
+        <w:t xml:space="preserve"> F</w:t>
+      </w:r>
+      <w:r>
+        <w:rPr>
+          <w:rFonts w:asciiTheme="minorEastAsia" w:hAnsiTheme="minorEastAsia" w:hint="eastAsia"/>
+          <w:sz w:val="24"/>
+          <w:szCs w:val="24"/>
+        </w:rPr>
+        <w:t xml:space="preserve"> 算子和 S 算子绘制的两个路径对象结合在一起的效果一样。</w:t>
+      </w:r>
+    </w:p>
+    <w:p>
+      <w:pPr>
+        <w:pStyle w:val="a5"/>
+        <w:spacing w:after="0" w:line="240" w:lineRule="auto"/>
+        <w:ind w:left="0"/>
+        <w:jc w:val="center"/>
+        <w:rPr>
+          <w:rFonts w:asciiTheme="minorEastAsia" w:hAnsiTheme="minorEastAsia"/>
+          <w:sz w:val="24"/>
+          <w:szCs w:val="24"/>
+        </w:rPr>
+      </w:pPr>
+      <w:r>
+        <w:rPr>
+          <w:noProof/>
+        </w:rPr>
+        <w:lastRenderedPageBreak/>
+        <w:drawing>
+          <wp:inline distT="0" distB="0" distL="0" distR="0" wp14:anchorId="4A5D7389" wp14:editId="4A32E25D">
+            <wp:extent cx="2266667" cy="1304762"/>
+            <wp:effectExtent l="0" t="0" r="635" b="0"/>
+            <wp:docPr id="7" name="图片 7"/>
+            <wp:cNvGraphicFramePr>
+              <a:graphicFrameLocks xmlns:a="http://schemas.openxmlformats.org/drawingml/2006/main" noChangeAspect="1"/>
+            </wp:cNvGraphicFramePr>
+            <a:graphic xmlns:a="http://schemas.openxmlformats.org/drawingml/2006/main">
+              <a:graphicData uri="http://schemas.openxmlformats.org/drawingml/2006/picture">
+                <pic:pic xmlns:pic="http://schemas.openxmlformats.org/drawingml/2006/picture">
+                  <pic:nvPicPr>
+                    <pic:cNvPr id="1" name=""/>
+                    <pic:cNvPicPr/>
+                  </pic:nvPicPr>
+                  <pic:blipFill>
+                    <a:blip r:embed="rId12"/>
+                    <a:stretch>
+                      <a:fillRect/>
+                    </a:stretch>
+                  </pic:blipFill>
+                  <pic:spPr>
+                    <a:xfrm>
+                      <a:off x="0" y="0"/>
+                      <a:ext cx="2266667" cy="1304762"/>
+                    </a:xfrm>
+                    <a:prstGeom prst="rect">
+                      <a:avLst/>
+                    </a:prstGeom>
+                  </pic:spPr>
+                </pic:pic>
+              </a:graphicData>
+            </a:graphic>
+          </wp:inline>
+        </w:drawing>
+      </w:r>
+    </w:p>
+    <w:p>
+      <w:pPr>
+        <w:pStyle w:val="a5"/>
+        <w:spacing w:after="0" w:line="240" w:lineRule="auto"/>
+        <w:ind w:left="0"/>
+        <w:rPr>
+          <w:rFonts w:asciiTheme="minorEastAsia" w:hAnsiTheme="minorEastAsia" w:hint="eastAsia"/>
+          <w:sz w:val="24"/>
+          <w:szCs w:val="24"/>
+        </w:rPr>
+      </w:pPr>
+      <w:r>
+        <w:rPr>
+          <w:rFonts w:asciiTheme="minorEastAsia" w:hAnsiTheme="minorEastAsia" w:hint="eastAsia"/>
+          <w:sz w:val="24"/>
+          <w:szCs w:val="24"/>
+        </w:rPr>
+        <w:t>S：</w:t>
+      </w:r>
+      <w:r>
+        <w:rPr>
+          <w:rFonts w:asciiTheme="minorEastAsia" w:hAnsiTheme="minorEastAsia"/>
+          <w:sz w:val="24"/>
+          <w:szCs w:val="24"/>
+        </w:rPr>
+        <w:t>该算子就表示</w:t>
+      </w:r>
+      <w:r>
+        <w:rPr>
+          <w:rFonts w:asciiTheme="minorEastAsia" w:hAnsiTheme="minorEastAsia" w:hint="eastAsia"/>
+          <w:sz w:val="24"/>
+          <w:szCs w:val="24"/>
+        </w:rPr>
+        <w:t>涂抹</w:t>
+      </w:r>
+    </w:p>
+    <w:p>
+      <w:pPr>
+        <w:pStyle w:val="a5"/>
+        <w:spacing w:after="0" w:line="240" w:lineRule="auto"/>
+        <w:ind w:left="0"/>
+        <w:rPr>
+          <w:rFonts w:asciiTheme="minorEastAsia" w:hAnsiTheme="minorEastAsia" w:hint="eastAsia"/>
+          <w:sz w:val="24"/>
+          <w:szCs w:val="24"/>
+        </w:rPr>
+      </w:pPr>
     </w:p>
     <w:p>
       <w:pPr>
@@ -276,64 +1840,1553 @@
           <w:sz w:val="24"/>
           <w:szCs w:val="24"/>
         </w:rPr>
-        <w:t>基于</w:t>
-      </w:r>
-      <w:r>
-        <w:rPr>
-          <w:rFonts w:asciiTheme="minorEastAsia" w:hAnsiTheme="minorEastAsia"/>
-          <w:sz w:val="24"/>
-          <w:szCs w:val="24"/>
-        </w:rPr>
-        <w:t>DrawPath.pdf</w:t>
-      </w:r>
-      <w:r>
-        <w:rPr>
-          <w:rFonts w:asciiTheme="minorEastAsia" w:hAnsiTheme="minorEastAsia" w:hint="eastAsia"/>
-          <w:sz w:val="24"/>
-          <w:szCs w:val="24"/>
-        </w:rPr>
-        <w:t>说明</w:t>
-      </w:r>
-      <w:r>
-        <w:rPr>
-          <w:rFonts w:asciiTheme="minorEastAsia" w:hAnsiTheme="minorEastAsia" w:hint="eastAsia"/>
-          <w:sz w:val="24"/>
-          <w:szCs w:val="24"/>
-        </w:rPr>
-        <w:t>使用</w:t>
-      </w:r>
-      <w:r>
-        <w:rPr>
-          <w:rFonts w:asciiTheme="minorEastAsia" w:hAnsiTheme="minorEastAsia"/>
-          <w:sz w:val="24"/>
-          <w:szCs w:val="24"/>
-        </w:rPr>
-        <w:t>了哪些</w:t>
-      </w:r>
-      <w:r>
-        <w:rPr>
-          <w:rFonts w:asciiTheme="minorEastAsia" w:hAnsiTheme="minorEastAsia" w:hint="eastAsia"/>
-          <w:sz w:val="24"/>
-          <w:szCs w:val="24"/>
-        </w:rPr>
-        <w:t>路径构建</w:t>
-      </w:r>
-      <w:r>
-        <w:rPr>
-          <w:rFonts w:asciiTheme="minorEastAsia" w:hAnsiTheme="minorEastAsia"/>
-          <w:sz w:val="24"/>
-          <w:szCs w:val="24"/>
-        </w:rPr>
-        <w:t>操作和路径绘制操作</w:t>
-      </w:r>
-      <w:r>
-        <w:rPr>
-          <w:rFonts w:asciiTheme="minorEastAsia" w:hAnsiTheme="minorEastAsia" w:hint="eastAsia"/>
-          <w:sz w:val="24"/>
-          <w:szCs w:val="24"/>
-        </w:rPr>
-        <w:t>？</w:t>
-      </w:r>
+        <w:t>路径</w:t>
+      </w:r>
+      <w:r>
+        <w:rPr>
+          <w:rFonts w:asciiTheme="minorEastAsia" w:hAnsiTheme="minorEastAsia"/>
+          <w:sz w:val="24"/>
+          <w:szCs w:val="24"/>
+        </w:rPr>
+        <w:t>相关</w:t>
+      </w:r>
+      <w:r>
+        <w:rPr>
+          <w:rFonts w:asciiTheme="minorEastAsia" w:hAnsiTheme="minorEastAsia" w:hint="eastAsia"/>
+          <w:sz w:val="24"/>
+          <w:szCs w:val="24"/>
+        </w:rPr>
+        <w:t>构建、</w:t>
+      </w:r>
+      <w:r>
+        <w:rPr>
+          <w:rFonts w:asciiTheme="minorEastAsia" w:hAnsiTheme="minorEastAsia"/>
+          <w:sz w:val="24"/>
+          <w:szCs w:val="24"/>
+        </w:rPr>
+        <w:t>绘制操作有哪些？</w:t>
+      </w:r>
+    </w:p>
+    <w:tbl>
+      <w:tblPr>
+        <w:tblStyle w:val="a6"/>
+        <w:tblW w:w="0" w:type="auto"/>
+        <w:tblInd w:w="720" w:type="dxa"/>
+        <w:tblLook w:val="04A0" w:firstRow="1" w:lastRow="0" w:firstColumn="1" w:lastColumn="0" w:noHBand="0" w:noVBand="1"/>
+      </w:tblPr>
+      <w:tblGrid>
+        <w:gridCol w:w="1555"/>
+        <w:gridCol w:w="1200"/>
+        <w:gridCol w:w="5155"/>
+      </w:tblGrid>
+      <w:tr>
+        <w:tc>
+          <w:tcPr>
+            <w:tcW w:w="7910" w:type="dxa"/>
+            <w:gridSpan w:val="3"/>
+          </w:tcPr>
+          <w:p>
+            <w:pPr>
+              <w:pStyle w:val="a5"/>
+              <w:tabs>
+                <w:tab w:val="left" w:pos="3375"/>
+              </w:tabs>
+              <w:ind w:left="0"/>
+              <w:jc w:val="center"/>
+              <w:rPr>
+                <w:rFonts w:asciiTheme="minorEastAsia" w:hAnsiTheme="minorEastAsia"/>
+                <w:sz w:val="24"/>
+                <w:szCs w:val="24"/>
+              </w:rPr>
+            </w:pPr>
+            <w:r>
+              <w:rPr>
+                <w:rFonts w:asciiTheme="minorEastAsia" w:hAnsiTheme="minorEastAsia" w:hint="eastAsia"/>
+                <w:sz w:val="24"/>
+                <w:szCs w:val="24"/>
+              </w:rPr>
+              <w:t>路径</w:t>
+            </w:r>
+            <w:r>
+              <w:rPr>
+                <w:rFonts w:asciiTheme="minorEastAsia" w:hAnsiTheme="minorEastAsia"/>
+                <w:sz w:val="24"/>
+                <w:szCs w:val="24"/>
+              </w:rPr>
+              <w:t>相关</w:t>
+            </w:r>
+            <w:r>
+              <w:rPr>
+                <w:rFonts w:asciiTheme="minorEastAsia" w:hAnsiTheme="minorEastAsia" w:hint="eastAsia"/>
+                <w:sz w:val="24"/>
+                <w:szCs w:val="24"/>
+              </w:rPr>
+              <w:t>构建、</w:t>
+            </w:r>
+            <w:r>
+              <w:rPr>
+                <w:rFonts w:asciiTheme="minorEastAsia" w:hAnsiTheme="minorEastAsia"/>
+                <w:sz w:val="24"/>
+                <w:szCs w:val="24"/>
+              </w:rPr>
+              <w:t>绘制操作</w:t>
+            </w:r>
+          </w:p>
+        </w:tc>
+      </w:tr>
+      <w:tr>
+        <w:tc>
+          <w:tcPr>
+            <w:tcW w:w="1555" w:type="dxa"/>
+          </w:tcPr>
+          <w:p>
+            <w:pPr>
+              <w:pStyle w:val="a5"/>
+              <w:ind w:left="0"/>
+              <w:rPr>
+                <w:rFonts w:asciiTheme="minorEastAsia" w:hAnsiTheme="minorEastAsia" w:hint="eastAsia"/>
+                <w:sz w:val="24"/>
+                <w:szCs w:val="24"/>
+              </w:rPr>
+            </w:pPr>
+            <w:r>
+              <w:rPr>
+                <w:rFonts w:asciiTheme="minorEastAsia" w:hAnsiTheme="minorEastAsia" w:hint="eastAsia"/>
+                <w:sz w:val="24"/>
+                <w:szCs w:val="24"/>
+              </w:rPr>
+              <w:t>操作数</w:t>
+            </w:r>
+          </w:p>
+        </w:tc>
+        <w:tc>
+          <w:tcPr>
+            <w:tcW w:w="1200" w:type="dxa"/>
+          </w:tcPr>
+          <w:p>
+            <w:pPr>
+              <w:pStyle w:val="a5"/>
+              <w:ind w:left="0"/>
+              <w:rPr>
+                <w:rFonts w:asciiTheme="minorEastAsia" w:hAnsiTheme="minorEastAsia"/>
+                <w:sz w:val="24"/>
+                <w:szCs w:val="24"/>
+              </w:rPr>
+            </w:pPr>
+            <w:r>
+              <w:rPr>
+                <w:rFonts w:asciiTheme="minorEastAsia" w:hAnsiTheme="minorEastAsia" w:hint="eastAsia"/>
+                <w:sz w:val="24"/>
+                <w:szCs w:val="24"/>
+              </w:rPr>
+              <w:t>算子</w:t>
+            </w:r>
+          </w:p>
+        </w:tc>
+        <w:tc>
+          <w:tcPr>
+            <w:tcW w:w="5155" w:type="dxa"/>
+          </w:tcPr>
+          <w:p>
+            <w:pPr>
+              <w:pStyle w:val="a5"/>
+              <w:ind w:left="0"/>
+              <w:rPr>
+                <w:rFonts w:asciiTheme="minorEastAsia" w:hAnsiTheme="minorEastAsia"/>
+                <w:sz w:val="24"/>
+                <w:szCs w:val="24"/>
+              </w:rPr>
+            </w:pPr>
+            <w:r>
+              <w:rPr>
+                <w:rFonts w:asciiTheme="minorEastAsia" w:hAnsiTheme="minorEastAsia" w:hint="eastAsia"/>
+                <w:sz w:val="24"/>
+                <w:szCs w:val="24"/>
+              </w:rPr>
+              <w:t>描述</w:t>
+            </w:r>
+          </w:p>
+        </w:tc>
+      </w:tr>
+      <w:tr>
+        <w:tc>
+          <w:tcPr>
+            <w:tcW w:w="1555" w:type="dxa"/>
+          </w:tcPr>
+          <w:p>
+            <w:pPr>
+              <w:pStyle w:val="a5"/>
+              <w:ind w:left="0"/>
+              <w:jc w:val="center"/>
+              <w:rPr>
+                <w:rFonts w:asciiTheme="minorEastAsia" w:hAnsiTheme="minorEastAsia" w:hint="eastAsia"/>
+                <w:sz w:val="24"/>
+                <w:szCs w:val="24"/>
+              </w:rPr>
+            </w:pPr>
+            <w:r>
+              <w:rPr>
+                <w:rFonts w:asciiTheme="minorEastAsia" w:hAnsiTheme="minorEastAsia"/>
+                <w:sz w:val="24"/>
+                <w:szCs w:val="24"/>
+              </w:rPr>
+              <w:t xml:space="preserve">x y </w:t>
+            </w:r>
+          </w:p>
+        </w:tc>
+        <w:tc>
+          <w:tcPr>
+            <w:tcW w:w="1200" w:type="dxa"/>
+          </w:tcPr>
+          <w:p>
+            <w:pPr>
+              <w:pStyle w:val="a5"/>
+              <w:ind w:left="0"/>
+              <w:rPr>
+                <w:rFonts w:asciiTheme="minorEastAsia" w:hAnsiTheme="minorEastAsia"/>
+                <w:sz w:val="24"/>
+                <w:szCs w:val="24"/>
+              </w:rPr>
+            </w:pPr>
+            <w:r>
+              <w:rPr>
+                <w:rFonts w:asciiTheme="minorEastAsia" w:hAnsiTheme="minorEastAsia"/>
+                <w:sz w:val="24"/>
+                <w:szCs w:val="24"/>
+              </w:rPr>
+              <w:t>m</w:t>
+            </w:r>
+          </w:p>
+        </w:tc>
+        <w:tc>
+          <w:tcPr>
+            <w:tcW w:w="5155" w:type="dxa"/>
+          </w:tcPr>
+          <w:p>
+            <w:pPr>
+              <w:pStyle w:val="a5"/>
+              <w:ind w:left="0"/>
+              <w:rPr>
+                <w:rFonts w:asciiTheme="minorEastAsia" w:hAnsiTheme="minorEastAsia"/>
+                <w:sz w:val="24"/>
+                <w:szCs w:val="24"/>
+              </w:rPr>
+            </w:pPr>
+            <w:r>
+              <w:rPr>
+                <w:rFonts w:asciiTheme="minorEastAsia" w:hAnsiTheme="minorEastAsia" w:hint="eastAsia"/>
+                <w:sz w:val="24"/>
+                <w:szCs w:val="24"/>
+              </w:rPr>
+              <w:t>表示</w:t>
+            </w:r>
+            <w:r>
+              <w:rPr>
+                <w:rFonts w:asciiTheme="minorEastAsia" w:hAnsiTheme="minorEastAsia" w:hint="eastAsia"/>
+                <w:sz w:val="24"/>
+                <w:szCs w:val="24"/>
+              </w:rPr>
+              <w:t>将当前点移动到坐标(x,y)以开始一个新的子路径，忽略线段的连接。如果当前路径中之前的路径构造算子也是m，那么新的 m 算子将代替之前的，而之前的 m 算子操作的痕迹依然保留在路径中</w:t>
+            </w:r>
+            <w:r>
+              <w:rPr>
+                <w:rFonts w:asciiTheme="minorEastAsia" w:hAnsiTheme="minorEastAsia" w:hint="eastAsia"/>
+                <w:sz w:val="24"/>
+                <w:szCs w:val="24"/>
+              </w:rPr>
+              <w:t>。</w:t>
+            </w:r>
+          </w:p>
+        </w:tc>
+      </w:tr>
+      <w:tr>
+        <w:tc>
+          <w:tcPr>
+            <w:tcW w:w="1555" w:type="dxa"/>
+          </w:tcPr>
+          <w:p>
+            <w:pPr>
+              <w:pStyle w:val="a5"/>
+              <w:ind w:left="0"/>
+              <w:jc w:val="center"/>
+              <w:rPr>
+                <w:rFonts w:asciiTheme="minorEastAsia" w:hAnsiTheme="minorEastAsia" w:hint="eastAsia"/>
+                <w:sz w:val="24"/>
+                <w:szCs w:val="24"/>
+              </w:rPr>
+            </w:pPr>
+            <w:r>
+              <w:rPr>
+                <w:rFonts w:asciiTheme="minorEastAsia" w:hAnsiTheme="minorEastAsia"/>
+                <w:sz w:val="24"/>
+                <w:szCs w:val="24"/>
+              </w:rPr>
+              <w:t xml:space="preserve">x y </w:t>
+            </w:r>
+          </w:p>
+        </w:tc>
+        <w:tc>
+          <w:tcPr>
+            <w:tcW w:w="1200" w:type="dxa"/>
+          </w:tcPr>
+          <w:p>
+            <w:pPr>
+              <w:pStyle w:val="a5"/>
+              <w:ind w:left="0"/>
+              <w:rPr>
+                <w:rFonts w:asciiTheme="minorEastAsia" w:hAnsiTheme="minorEastAsia"/>
+                <w:sz w:val="24"/>
+                <w:szCs w:val="24"/>
+              </w:rPr>
+            </w:pPr>
+            <w:r>
+              <w:rPr>
+                <w:rFonts w:asciiTheme="minorEastAsia" w:hAnsiTheme="minorEastAsia"/>
+                <w:sz w:val="24"/>
+                <w:szCs w:val="24"/>
+              </w:rPr>
+              <w:t>l</w:t>
+            </w:r>
+          </w:p>
+        </w:tc>
+        <w:tc>
+          <w:tcPr>
+            <w:tcW w:w="5155" w:type="dxa"/>
+          </w:tcPr>
+          <w:p>
+            <w:pPr>
+              <w:pStyle w:val="a5"/>
+              <w:ind w:left="0"/>
+              <w:rPr>
+                <w:rFonts w:asciiTheme="minorEastAsia" w:hAnsiTheme="minorEastAsia"/>
+                <w:sz w:val="24"/>
+                <w:szCs w:val="24"/>
+              </w:rPr>
+            </w:pPr>
+            <w:r>
+              <w:rPr>
+                <w:rStyle w:val="fontstyle01"/>
+                <w:rFonts w:hint="default"/>
+              </w:rPr>
+              <w:t>从当前点向(x,y)点追加一条直线线段。新的当前点修改为(x,y)</w:t>
+            </w:r>
+          </w:p>
+        </w:tc>
+      </w:tr>
+      <w:tr>
+        <w:tc>
+          <w:tcPr>
+            <w:tcW w:w="1555" w:type="dxa"/>
+          </w:tcPr>
+          <w:p>
+            <w:pPr>
+              <w:pStyle w:val="a5"/>
+              <w:ind w:left="0"/>
+              <w:jc w:val="center"/>
+              <w:rPr>
+                <w:rFonts w:asciiTheme="minorEastAsia" w:hAnsiTheme="minorEastAsia"/>
+                <w:sz w:val="24"/>
+                <w:szCs w:val="24"/>
+              </w:rPr>
+            </w:pPr>
+            <w:r>
+              <w:rPr>
+                <w:rFonts w:asciiTheme="minorEastAsia" w:hAnsiTheme="minorEastAsia" w:hint="eastAsia"/>
+                <w:sz w:val="24"/>
+                <w:szCs w:val="24"/>
+              </w:rPr>
+              <w:t>无</w:t>
+            </w:r>
+          </w:p>
+        </w:tc>
+        <w:tc>
+          <w:tcPr>
+            <w:tcW w:w="1200" w:type="dxa"/>
+          </w:tcPr>
+          <w:p>
+            <w:pPr>
+              <w:pStyle w:val="a5"/>
+              <w:ind w:left="0"/>
+              <w:rPr>
+                <w:rFonts w:asciiTheme="minorEastAsia" w:hAnsiTheme="minorEastAsia"/>
+                <w:sz w:val="24"/>
+                <w:szCs w:val="24"/>
+              </w:rPr>
+            </w:pPr>
+            <w:r>
+              <w:rPr>
+                <w:rFonts w:asciiTheme="minorEastAsia" w:hAnsiTheme="minorEastAsia" w:hint="eastAsia"/>
+                <w:sz w:val="24"/>
+                <w:szCs w:val="24"/>
+              </w:rPr>
+              <w:t>h</w:t>
+            </w:r>
+          </w:p>
+        </w:tc>
+        <w:tc>
+          <w:tcPr>
+            <w:tcW w:w="5155" w:type="dxa"/>
+          </w:tcPr>
+          <w:p>
+            <w:pPr>
+              <w:pStyle w:val="a5"/>
+              <w:ind w:left="0"/>
+              <w:rPr>
+                <w:rFonts w:asciiTheme="minorEastAsia" w:hAnsiTheme="minorEastAsia"/>
+                <w:sz w:val="24"/>
+                <w:szCs w:val="24"/>
+              </w:rPr>
+            </w:pPr>
+            <w:r>
+              <w:rPr>
+                <w:rStyle w:val="fontstyle01"/>
+                <w:rFonts w:hint="default"/>
+              </w:rPr>
+              <w:t>从当前点到子路径的开始点连接一条直线段，关闭当前子路径。如果当前子路径已经关闭，那么 h 算子不做任何事情。这个算子结束当前子路径。向当前路径追加入新的元素会开始一个新的子路径，即使新的路径从 h 操作的结束点开始。</w:t>
+            </w:r>
+          </w:p>
+        </w:tc>
+      </w:tr>
+      <w:tr>
+        <w:tc>
+          <w:tcPr>
+            <w:tcW w:w="1555" w:type="dxa"/>
+          </w:tcPr>
+          <w:p>
+            <w:pPr>
+              <w:pStyle w:val="a5"/>
+              <w:ind w:left="0"/>
+              <w:jc w:val="center"/>
+              <w:rPr>
+                <w:rFonts w:asciiTheme="minorEastAsia" w:hAnsiTheme="minorEastAsia" w:hint="eastAsia"/>
+                <w:sz w:val="24"/>
+                <w:szCs w:val="24"/>
+              </w:rPr>
+            </w:pPr>
+            <w:r>
+              <w:rPr>
+                <w:rFonts w:asciiTheme="minorEastAsia" w:hAnsiTheme="minorEastAsia"/>
+                <w:sz w:val="24"/>
+                <w:szCs w:val="24"/>
+              </w:rPr>
+              <w:t>x y width height</w:t>
+            </w:r>
+          </w:p>
+        </w:tc>
+        <w:tc>
+          <w:tcPr>
+            <w:tcW w:w="1200" w:type="dxa"/>
+          </w:tcPr>
+          <w:p>
+            <w:pPr>
+              <w:pStyle w:val="a5"/>
+              <w:ind w:left="0"/>
+              <w:rPr>
+                <w:rFonts w:asciiTheme="minorEastAsia" w:hAnsiTheme="minorEastAsia"/>
+                <w:sz w:val="24"/>
+                <w:szCs w:val="24"/>
+              </w:rPr>
+            </w:pPr>
+            <w:r>
+              <w:rPr>
+                <w:rFonts w:asciiTheme="minorEastAsia" w:hAnsiTheme="minorEastAsia"/>
+                <w:sz w:val="24"/>
+                <w:szCs w:val="24"/>
+              </w:rPr>
+              <w:t>re</w:t>
+            </w:r>
+          </w:p>
+        </w:tc>
+        <w:tc>
+          <w:tcPr>
+            <w:tcW w:w="5155" w:type="dxa"/>
+          </w:tcPr>
+          <w:p>
+            <w:pPr>
+              <w:pStyle w:val="a5"/>
+              <w:ind w:left="0" w:firstLineChars="200" w:firstLine="480"/>
+              <w:rPr>
+                <w:rFonts w:asciiTheme="minorEastAsia" w:hAnsiTheme="minorEastAsia" w:hint="eastAsia"/>
+                <w:sz w:val="24"/>
+                <w:szCs w:val="24"/>
+              </w:rPr>
+            </w:pPr>
+            <w:r>
+              <w:rPr>
+                <w:rFonts w:asciiTheme="minorEastAsia" w:hAnsiTheme="minorEastAsia" w:hint="eastAsia"/>
+                <w:sz w:val="24"/>
+                <w:szCs w:val="24"/>
+              </w:rPr>
+              <w:t>表示</w:t>
+            </w:r>
+            <w:r>
+              <w:rPr>
+                <w:rFonts w:asciiTheme="minorEastAsia" w:hAnsiTheme="minorEastAsia"/>
+                <w:sz w:val="24"/>
+                <w:szCs w:val="24"/>
+              </w:rPr>
+              <w:t>了</w:t>
+            </w:r>
+            <w:r>
+              <w:rPr>
+                <w:rFonts w:asciiTheme="minorEastAsia" w:hAnsiTheme="minorEastAsia" w:hint="eastAsia"/>
+                <w:sz w:val="24"/>
+                <w:szCs w:val="24"/>
+              </w:rPr>
+              <w:t>向当前路径中加入一个矩形作为闭的子路径。矩形的左下角为(x,y)，宽为 width，高为 height。这个 x y width</w:t>
+            </w:r>
+            <w:r>
+              <w:rPr>
+                <w:rFonts w:asciiTheme="minorEastAsia" w:hAnsiTheme="minorEastAsia"/>
+                <w:sz w:val="24"/>
+                <w:szCs w:val="24"/>
+              </w:rPr>
+              <w:t xml:space="preserve"> </w:t>
+            </w:r>
+            <w:r>
+              <w:rPr>
+                <w:rFonts w:asciiTheme="minorEastAsia" w:hAnsiTheme="minorEastAsia" w:hint="eastAsia"/>
+                <w:sz w:val="24"/>
+                <w:szCs w:val="24"/>
+              </w:rPr>
+              <w:t>height re 的操作相当于：</w:t>
+            </w:r>
+          </w:p>
+          <w:p>
+            <w:pPr>
+              <w:pStyle w:val="a5"/>
+              <w:ind w:left="0"/>
+              <w:rPr>
+                <w:rFonts w:asciiTheme="minorEastAsia" w:hAnsiTheme="minorEastAsia"/>
+                <w:sz w:val="24"/>
+                <w:szCs w:val="24"/>
+              </w:rPr>
+            </w:pPr>
+            <w:r>
+              <w:rPr>
+                <w:rFonts w:asciiTheme="minorEastAsia" w:hAnsiTheme="minorEastAsia"/>
+                <w:sz w:val="24"/>
+                <w:szCs w:val="24"/>
+              </w:rPr>
+              <w:t>x y m</w:t>
+            </w:r>
+          </w:p>
+          <w:p>
+            <w:pPr>
+              <w:pStyle w:val="a5"/>
+              <w:ind w:left="0"/>
+              <w:rPr>
+                <w:rFonts w:asciiTheme="minorEastAsia" w:hAnsiTheme="minorEastAsia"/>
+                <w:sz w:val="24"/>
+                <w:szCs w:val="24"/>
+              </w:rPr>
+            </w:pPr>
+            <w:r>
+              <w:rPr>
+                <w:rFonts w:asciiTheme="minorEastAsia" w:hAnsiTheme="minorEastAsia"/>
+                <w:sz w:val="24"/>
+                <w:szCs w:val="24"/>
+              </w:rPr>
+              <w:t>(x + width) y l</w:t>
+            </w:r>
+          </w:p>
+          <w:p>
+            <w:pPr>
+              <w:pStyle w:val="a5"/>
+              <w:ind w:left="0"/>
+              <w:rPr>
+                <w:rFonts w:asciiTheme="minorEastAsia" w:hAnsiTheme="minorEastAsia"/>
+                <w:sz w:val="24"/>
+                <w:szCs w:val="24"/>
+              </w:rPr>
+            </w:pPr>
+            <w:r>
+              <w:rPr>
+                <w:rFonts w:asciiTheme="minorEastAsia" w:hAnsiTheme="minorEastAsia"/>
+                <w:sz w:val="24"/>
+                <w:szCs w:val="24"/>
+              </w:rPr>
+              <w:t>(x + width) (y + height) l</w:t>
+            </w:r>
+          </w:p>
+          <w:p>
+            <w:pPr>
+              <w:pStyle w:val="a5"/>
+              <w:ind w:left="0"/>
+              <w:rPr>
+                <w:rFonts w:asciiTheme="minorEastAsia" w:hAnsiTheme="minorEastAsia"/>
+                <w:sz w:val="24"/>
+                <w:szCs w:val="24"/>
+              </w:rPr>
+            </w:pPr>
+            <w:r>
+              <w:rPr>
+                <w:rFonts w:asciiTheme="minorEastAsia" w:hAnsiTheme="minorEastAsia"/>
+                <w:sz w:val="24"/>
+                <w:szCs w:val="24"/>
+              </w:rPr>
+              <w:t>x (y + height) l</w:t>
+            </w:r>
+          </w:p>
+          <w:p>
+            <w:pPr>
+              <w:pStyle w:val="a5"/>
+              <w:ind w:left="0"/>
+              <w:rPr>
+                <w:rFonts w:asciiTheme="minorEastAsia" w:hAnsiTheme="minorEastAsia" w:hint="eastAsia"/>
+                <w:sz w:val="24"/>
+                <w:szCs w:val="24"/>
+              </w:rPr>
+            </w:pPr>
+            <w:r>
+              <w:rPr>
+                <w:rFonts w:asciiTheme="minorEastAsia" w:hAnsiTheme="minorEastAsia"/>
+                <w:sz w:val="24"/>
+                <w:szCs w:val="24"/>
+              </w:rPr>
+              <w:t>h</w:t>
+            </w:r>
+          </w:p>
+        </w:tc>
+      </w:tr>
+      <w:tr>
+        <w:tc>
+          <w:tcPr>
+            <w:tcW w:w="1555" w:type="dxa"/>
+          </w:tcPr>
+          <w:p>
+            <w:pPr>
+              <w:pStyle w:val="a5"/>
+              <w:ind w:left="0"/>
+              <w:rPr>
+                <w:rFonts w:asciiTheme="minorEastAsia" w:hAnsiTheme="minorEastAsia"/>
+                <w:sz w:val="24"/>
+                <w:szCs w:val="24"/>
+              </w:rPr>
+            </w:pPr>
+            <w:r>
+              <w:rPr>
+                <w:rFonts w:asciiTheme="minorEastAsia" w:hAnsiTheme="minorEastAsia" w:hint="eastAsia"/>
+                <w:sz w:val="24"/>
+                <w:szCs w:val="24"/>
+              </w:rPr>
+              <w:t>无</w:t>
+            </w:r>
+          </w:p>
+        </w:tc>
+        <w:tc>
+          <w:tcPr>
+            <w:tcW w:w="1200" w:type="dxa"/>
+          </w:tcPr>
+          <w:p>
+            <w:pPr>
+              <w:pStyle w:val="a5"/>
+              <w:ind w:left="0"/>
+              <w:rPr>
+                <w:rFonts w:asciiTheme="minorEastAsia" w:hAnsiTheme="minorEastAsia"/>
+                <w:sz w:val="24"/>
+                <w:szCs w:val="24"/>
+              </w:rPr>
+            </w:pPr>
+            <w:r>
+              <w:rPr>
+                <w:rFonts w:asciiTheme="minorEastAsia" w:hAnsiTheme="minorEastAsia" w:hint="eastAsia"/>
+                <w:sz w:val="24"/>
+                <w:szCs w:val="24"/>
+              </w:rPr>
+              <w:t>S</w:t>
+            </w:r>
+          </w:p>
+        </w:tc>
+        <w:tc>
+          <w:tcPr>
+            <w:tcW w:w="5155" w:type="dxa"/>
+          </w:tcPr>
+          <w:p>
+            <w:pPr>
+              <w:pStyle w:val="a5"/>
+              <w:ind w:left="0"/>
+              <w:rPr>
+                <w:rFonts w:asciiTheme="minorEastAsia" w:hAnsiTheme="minorEastAsia"/>
+                <w:sz w:val="24"/>
+                <w:szCs w:val="24"/>
+              </w:rPr>
+            </w:pPr>
+            <w:r>
+              <w:rPr>
+                <w:rFonts w:asciiTheme="minorEastAsia" w:hAnsiTheme="minorEastAsia" w:hint="eastAsia"/>
+                <w:sz w:val="24"/>
+                <w:szCs w:val="24"/>
+              </w:rPr>
+              <w:t>涂抹</w:t>
+            </w:r>
+          </w:p>
+        </w:tc>
+      </w:tr>
+      <w:tr>
+        <w:tc>
+          <w:tcPr>
+            <w:tcW w:w="1555" w:type="dxa"/>
+          </w:tcPr>
+          <w:p>
+            <w:pPr>
+              <w:pStyle w:val="a5"/>
+              <w:ind w:left="0"/>
+              <w:rPr>
+                <w:rFonts w:asciiTheme="minorEastAsia" w:hAnsiTheme="minorEastAsia"/>
+                <w:sz w:val="24"/>
+                <w:szCs w:val="24"/>
+              </w:rPr>
+            </w:pPr>
+            <w:r>
+              <w:rPr>
+                <w:rFonts w:asciiTheme="minorEastAsia" w:hAnsiTheme="minorEastAsia" w:hint="eastAsia"/>
+                <w:sz w:val="24"/>
+                <w:szCs w:val="24"/>
+              </w:rPr>
+              <w:t>无</w:t>
+            </w:r>
+          </w:p>
+        </w:tc>
+        <w:tc>
+          <w:tcPr>
+            <w:tcW w:w="1200" w:type="dxa"/>
+          </w:tcPr>
+          <w:p>
+            <w:pPr>
+              <w:pStyle w:val="a5"/>
+              <w:ind w:left="0"/>
+              <w:rPr>
+                <w:rFonts w:asciiTheme="minorEastAsia" w:hAnsiTheme="minorEastAsia"/>
+                <w:sz w:val="24"/>
+                <w:szCs w:val="24"/>
+              </w:rPr>
+            </w:pPr>
+            <w:r>
+              <w:rPr>
+                <w:rFonts w:asciiTheme="minorEastAsia" w:hAnsiTheme="minorEastAsia"/>
+                <w:sz w:val="24"/>
+                <w:szCs w:val="24"/>
+              </w:rPr>
+              <w:t>s</w:t>
+            </w:r>
+          </w:p>
+        </w:tc>
+        <w:tc>
+          <w:tcPr>
+            <w:tcW w:w="5155" w:type="dxa"/>
+          </w:tcPr>
+          <w:p>
+            <w:pPr>
+              <w:pStyle w:val="a5"/>
+              <w:ind w:left="0"/>
+              <w:rPr>
+                <w:rFonts w:asciiTheme="minorEastAsia" w:hAnsiTheme="minorEastAsia" w:hint="eastAsia"/>
+                <w:sz w:val="24"/>
+                <w:szCs w:val="24"/>
+              </w:rPr>
+            </w:pPr>
+            <w:r>
+              <w:rPr>
+                <w:rFonts w:asciiTheme="minorEastAsia" w:hAnsiTheme="minorEastAsia" w:hint="eastAsia"/>
+                <w:sz w:val="24"/>
+                <w:szCs w:val="24"/>
+              </w:rPr>
+              <w:t>涂抹</w:t>
+            </w:r>
+            <w:r>
+              <w:rPr>
+                <w:rFonts w:asciiTheme="minorEastAsia" w:hAnsiTheme="minorEastAsia"/>
+                <w:sz w:val="24"/>
+                <w:szCs w:val="24"/>
+              </w:rPr>
+              <w:t>并关闭路径</w:t>
+            </w:r>
+            <w:r>
+              <w:rPr>
+                <w:rFonts w:asciiTheme="minorEastAsia" w:hAnsiTheme="minorEastAsia" w:hint="eastAsia"/>
+                <w:sz w:val="24"/>
+                <w:szCs w:val="24"/>
+              </w:rPr>
+              <w:t>,这个</w:t>
+            </w:r>
+            <w:r>
+              <w:rPr>
+                <w:rFonts w:asciiTheme="minorEastAsia" w:hAnsiTheme="minorEastAsia"/>
+                <w:sz w:val="24"/>
+                <w:szCs w:val="24"/>
+              </w:rPr>
+              <w:t>算子和</w:t>
+            </w:r>
+            <w:r>
+              <w:rPr>
+                <w:rFonts w:asciiTheme="minorEastAsia" w:hAnsiTheme="minorEastAsia" w:hint="eastAsia"/>
+                <w:sz w:val="24"/>
+                <w:szCs w:val="24"/>
+              </w:rPr>
+              <w:t>h</w:t>
+            </w:r>
+            <w:r>
+              <w:rPr>
+                <w:rFonts w:asciiTheme="minorEastAsia" w:hAnsiTheme="minorEastAsia"/>
+                <w:sz w:val="24"/>
+                <w:szCs w:val="24"/>
+              </w:rPr>
+              <w:t xml:space="preserve"> S</w:t>
+            </w:r>
+            <w:r>
+              <w:rPr>
+                <w:rFonts w:asciiTheme="minorEastAsia" w:hAnsiTheme="minorEastAsia" w:hint="eastAsia"/>
+                <w:sz w:val="24"/>
+                <w:szCs w:val="24"/>
+              </w:rPr>
+              <w:t>的</w:t>
+            </w:r>
+            <w:r>
+              <w:rPr>
+                <w:rFonts w:asciiTheme="minorEastAsia" w:hAnsiTheme="minorEastAsia"/>
+                <w:sz w:val="24"/>
+                <w:szCs w:val="24"/>
+              </w:rPr>
+              <w:t>效果一样</w:t>
+            </w:r>
+          </w:p>
+        </w:tc>
+      </w:tr>
+      <w:tr>
+        <w:tc>
+          <w:tcPr>
+            <w:tcW w:w="1555" w:type="dxa"/>
+          </w:tcPr>
+          <w:p>
+            <w:pPr>
+              <w:pStyle w:val="a5"/>
+              <w:ind w:left="0"/>
+              <w:rPr>
+                <w:rFonts w:asciiTheme="minorEastAsia" w:hAnsiTheme="minorEastAsia"/>
+                <w:sz w:val="24"/>
+                <w:szCs w:val="24"/>
+              </w:rPr>
+            </w:pPr>
+            <w:r>
+              <w:rPr>
+                <w:rFonts w:asciiTheme="minorEastAsia" w:hAnsiTheme="minorEastAsia" w:hint="eastAsia"/>
+                <w:sz w:val="24"/>
+                <w:szCs w:val="24"/>
+              </w:rPr>
+              <w:t>无</w:t>
+            </w:r>
+          </w:p>
+        </w:tc>
+        <w:tc>
+          <w:tcPr>
+            <w:tcW w:w="1200" w:type="dxa"/>
+          </w:tcPr>
+          <w:p>
+            <w:pPr>
+              <w:pStyle w:val="a5"/>
+              <w:ind w:left="0"/>
+              <w:rPr>
+                <w:rFonts w:asciiTheme="minorEastAsia" w:hAnsiTheme="minorEastAsia"/>
+                <w:sz w:val="24"/>
+                <w:szCs w:val="24"/>
+              </w:rPr>
+            </w:pPr>
+            <w:r>
+              <w:rPr>
+                <w:rFonts w:asciiTheme="minorEastAsia" w:hAnsiTheme="minorEastAsia"/>
+                <w:sz w:val="24"/>
+                <w:szCs w:val="24"/>
+              </w:rPr>
+              <w:t>F</w:t>
+            </w:r>
+          </w:p>
+        </w:tc>
+        <w:tc>
+          <w:tcPr>
+            <w:tcW w:w="5155" w:type="dxa"/>
+          </w:tcPr>
+          <w:p>
+            <w:pPr>
+              <w:pStyle w:val="a5"/>
+              <w:ind w:left="0"/>
+              <w:rPr>
+                <w:rFonts w:asciiTheme="minorEastAsia" w:hAnsiTheme="minorEastAsia"/>
+                <w:sz w:val="24"/>
+                <w:szCs w:val="24"/>
+              </w:rPr>
+            </w:pPr>
+            <w:r>
+              <w:rPr>
+                <w:rStyle w:val="fontstyle01"/>
+                <w:rFonts w:hint="default"/>
+              </w:rPr>
+              <w:t>相当于 f，为兼容性存在。尽管任何 PDF 读取程序都必须能够识别它，而 PDF 制作程序应该使用 f 代替 F</w:t>
+            </w:r>
+          </w:p>
+        </w:tc>
+      </w:tr>
+      <w:tr>
+        <w:tc>
+          <w:tcPr>
+            <w:tcW w:w="1555" w:type="dxa"/>
+          </w:tcPr>
+          <w:p>
+            <w:pPr>
+              <w:pStyle w:val="a5"/>
+              <w:ind w:left="0"/>
+              <w:rPr>
+                <w:rFonts w:asciiTheme="minorEastAsia" w:hAnsiTheme="minorEastAsia"/>
+                <w:sz w:val="24"/>
+                <w:szCs w:val="24"/>
+              </w:rPr>
+            </w:pPr>
+            <w:r>
+              <w:rPr>
+                <w:rFonts w:asciiTheme="minorEastAsia" w:hAnsiTheme="minorEastAsia" w:hint="eastAsia"/>
+                <w:sz w:val="24"/>
+                <w:szCs w:val="24"/>
+              </w:rPr>
+              <w:lastRenderedPageBreak/>
+              <w:t>无</w:t>
+            </w:r>
+          </w:p>
+        </w:tc>
+        <w:tc>
+          <w:tcPr>
+            <w:tcW w:w="1200" w:type="dxa"/>
+          </w:tcPr>
+          <w:p>
+            <w:pPr>
+              <w:pStyle w:val="a5"/>
+              <w:ind w:left="0"/>
+              <w:rPr>
+                <w:rFonts w:asciiTheme="minorEastAsia" w:hAnsiTheme="minorEastAsia"/>
+                <w:sz w:val="24"/>
+                <w:szCs w:val="24"/>
+              </w:rPr>
+            </w:pPr>
+            <w:r>
+              <w:rPr>
+                <w:rFonts w:asciiTheme="minorEastAsia" w:hAnsiTheme="minorEastAsia" w:hint="eastAsia"/>
+                <w:sz w:val="24"/>
+                <w:szCs w:val="24"/>
+              </w:rPr>
+              <w:t>f</w:t>
+            </w:r>
+          </w:p>
+        </w:tc>
+        <w:tc>
+          <w:tcPr>
+            <w:tcW w:w="5155" w:type="dxa"/>
+          </w:tcPr>
+          <w:p>
+            <w:pPr>
+              <w:pStyle w:val="a5"/>
+              <w:ind w:left="0"/>
+              <w:rPr>
+                <w:rFonts w:asciiTheme="minorEastAsia" w:hAnsiTheme="minorEastAsia"/>
+                <w:sz w:val="24"/>
+                <w:szCs w:val="24"/>
+              </w:rPr>
+            </w:pPr>
+            <w:r>
+              <w:rPr>
+                <w:rStyle w:val="fontstyle01"/>
+                <w:rFonts w:hint="default"/>
+              </w:rPr>
+              <w:t>填充路径，使用非零缠绕数规则来决定填充的区域。任何开着的子路径在填充之前都必须关闭。</w:t>
+            </w:r>
+          </w:p>
+        </w:tc>
+      </w:tr>
+      <w:tr>
+        <w:tc>
+          <w:tcPr>
+            <w:tcW w:w="1555" w:type="dxa"/>
+          </w:tcPr>
+          <w:p>
+            <w:pPr>
+              <w:pStyle w:val="a5"/>
+              <w:ind w:left="0"/>
+              <w:rPr>
+                <w:rFonts w:asciiTheme="minorEastAsia" w:hAnsiTheme="minorEastAsia"/>
+                <w:sz w:val="24"/>
+                <w:szCs w:val="24"/>
+              </w:rPr>
+            </w:pPr>
+            <w:r>
+              <w:rPr>
+                <w:rFonts w:asciiTheme="minorEastAsia" w:hAnsiTheme="minorEastAsia" w:hint="eastAsia"/>
+                <w:sz w:val="24"/>
+                <w:szCs w:val="24"/>
+              </w:rPr>
+              <w:t>无</w:t>
+            </w:r>
+          </w:p>
+        </w:tc>
+        <w:tc>
+          <w:tcPr>
+            <w:tcW w:w="1200" w:type="dxa"/>
+          </w:tcPr>
+          <w:p>
+            <w:pPr>
+              <w:pStyle w:val="a5"/>
+              <w:ind w:left="0"/>
+              <w:rPr>
+                <w:rFonts w:asciiTheme="minorEastAsia" w:hAnsiTheme="minorEastAsia"/>
+                <w:sz w:val="24"/>
+                <w:szCs w:val="24"/>
+              </w:rPr>
+            </w:pPr>
+            <w:r>
+              <w:rPr>
+                <w:rFonts w:asciiTheme="minorEastAsia" w:hAnsiTheme="minorEastAsia"/>
+                <w:sz w:val="24"/>
+                <w:szCs w:val="24"/>
+              </w:rPr>
+              <w:t>f</w:t>
+            </w:r>
+            <w:r>
+              <w:rPr>
+                <w:rFonts w:asciiTheme="minorEastAsia" w:hAnsiTheme="minorEastAsia" w:hint="eastAsia"/>
+                <w:sz w:val="24"/>
+                <w:szCs w:val="24"/>
+              </w:rPr>
+              <w:t>*</w:t>
+            </w:r>
+          </w:p>
+        </w:tc>
+        <w:tc>
+          <w:tcPr>
+            <w:tcW w:w="5155" w:type="dxa"/>
+          </w:tcPr>
+          <w:p>
+            <w:pPr>
+              <w:rPr>
+                <w:rFonts w:asciiTheme="minorEastAsia" w:hAnsiTheme="minorEastAsia"/>
+                <w:sz w:val="24"/>
+                <w:szCs w:val="24"/>
+              </w:rPr>
+            </w:pPr>
+            <w:r>
+              <w:rPr>
+                <w:rStyle w:val="fontstyle01"/>
+                <w:rFonts w:hint="default"/>
+              </w:rPr>
+              <w:t>填充路径，使用奇偶原则决定填充的区域</w:t>
+            </w:r>
+          </w:p>
+        </w:tc>
+      </w:tr>
+      <w:tr>
+        <w:tc>
+          <w:tcPr>
+            <w:tcW w:w="1555" w:type="dxa"/>
+          </w:tcPr>
+          <w:p>
+            <w:pPr>
+              <w:pStyle w:val="a5"/>
+              <w:ind w:left="0"/>
+              <w:rPr>
+                <w:rFonts w:asciiTheme="minorEastAsia" w:hAnsiTheme="minorEastAsia" w:hint="eastAsia"/>
+                <w:sz w:val="24"/>
+                <w:szCs w:val="24"/>
+              </w:rPr>
+            </w:pPr>
+            <w:r>
+              <w:rPr>
+                <w:rFonts w:asciiTheme="minorEastAsia" w:hAnsiTheme="minorEastAsia" w:hint="eastAsia"/>
+                <w:sz w:val="24"/>
+                <w:szCs w:val="24"/>
+              </w:rPr>
+              <w:t>无</w:t>
+            </w:r>
+          </w:p>
+        </w:tc>
+        <w:tc>
+          <w:tcPr>
+            <w:tcW w:w="1200" w:type="dxa"/>
+          </w:tcPr>
+          <w:p>
+            <w:pPr>
+              <w:pStyle w:val="a5"/>
+              <w:ind w:left="0"/>
+              <w:rPr>
+                <w:rFonts w:asciiTheme="minorEastAsia" w:hAnsiTheme="minorEastAsia"/>
+                <w:sz w:val="24"/>
+                <w:szCs w:val="24"/>
+              </w:rPr>
+            </w:pPr>
+            <w:r>
+              <w:rPr>
+                <w:rFonts w:asciiTheme="minorEastAsia" w:hAnsiTheme="minorEastAsia" w:hint="eastAsia"/>
+                <w:sz w:val="24"/>
+                <w:szCs w:val="24"/>
+              </w:rPr>
+              <w:t>B</w:t>
+            </w:r>
+          </w:p>
+        </w:tc>
+        <w:tc>
+          <w:tcPr>
+            <w:tcW w:w="5155" w:type="dxa"/>
+          </w:tcPr>
+          <w:p>
+            <w:pPr>
+              <w:rPr>
+                <w:rStyle w:val="fontstyle01"/>
+                <w:rFonts w:hint="default"/>
+              </w:rPr>
+            </w:pPr>
+            <w:r>
+              <w:rPr>
+                <w:rFonts w:asciiTheme="minorEastAsia" w:hAnsiTheme="minorEastAsia" w:hint="eastAsia"/>
+                <w:sz w:val="24"/>
+                <w:szCs w:val="24"/>
+              </w:rPr>
+              <w:t>表示</w:t>
+            </w:r>
+            <w:r>
+              <w:rPr>
+                <w:rFonts w:asciiTheme="minorEastAsia" w:hAnsiTheme="minorEastAsia" w:hint="eastAsia"/>
+                <w:sz w:val="24"/>
+                <w:szCs w:val="24"/>
+              </w:rPr>
+              <w:t>填充然后涂抹路径，使用非零缠绕数规则来决定填充区域。这个算子和使用</w:t>
+            </w:r>
+            <w:r>
+              <w:rPr>
+                <w:rFonts w:asciiTheme="minorEastAsia" w:hAnsiTheme="minorEastAsia" w:hint="eastAsia"/>
+                <w:sz w:val="24"/>
+                <w:szCs w:val="24"/>
+              </w:rPr>
+              <w:t xml:space="preserve"> F</w:t>
+            </w:r>
+            <w:r>
+              <w:rPr>
+                <w:rFonts w:asciiTheme="minorEastAsia" w:hAnsiTheme="minorEastAsia" w:hint="eastAsia"/>
+                <w:sz w:val="24"/>
+                <w:szCs w:val="24"/>
+              </w:rPr>
+              <w:t xml:space="preserve"> 算子和 S 算子绘制的两个路径对象结合在一起的效果一样。</w:t>
+            </w:r>
+          </w:p>
+        </w:tc>
+      </w:tr>
+      <w:tr>
+        <w:tc>
+          <w:tcPr>
+            <w:tcW w:w="1555" w:type="dxa"/>
+          </w:tcPr>
+          <w:p>
+            <w:pPr>
+              <w:pStyle w:val="a5"/>
+              <w:ind w:left="0"/>
+              <w:rPr>
+                <w:rFonts w:asciiTheme="minorEastAsia" w:hAnsiTheme="minorEastAsia" w:hint="eastAsia"/>
+                <w:sz w:val="24"/>
+                <w:szCs w:val="24"/>
+              </w:rPr>
+            </w:pPr>
+            <w:r>
+              <w:rPr>
+                <w:rFonts w:asciiTheme="minorEastAsia" w:hAnsiTheme="minorEastAsia" w:hint="eastAsia"/>
+                <w:sz w:val="24"/>
+                <w:szCs w:val="24"/>
+              </w:rPr>
+              <w:t>无</w:t>
+            </w:r>
+          </w:p>
+        </w:tc>
+        <w:tc>
+          <w:tcPr>
+            <w:tcW w:w="1200" w:type="dxa"/>
+          </w:tcPr>
+          <w:p>
+            <w:pPr>
+              <w:pStyle w:val="a5"/>
+              <w:ind w:left="0"/>
+              <w:rPr>
+                <w:rFonts w:asciiTheme="minorEastAsia" w:hAnsiTheme="minorEastAsia"/>
+                <w:sz w:val="24"/>
+                <w:szCs w:val="24"/>
+              </w:rPr>
+            </w:pPr>
+            <w:r>
+              <w:rPr>
+                <w:rFonts w:asciiTheme="minorEastAsia" w:hAnsiTheme="minorEastAsia"/>
+                <w:sz w:val="24"/>
+                <w:szCs w:val="24"/>
+              </w:rPr>
+              <w:t>B</w:t>
+            </w:r>
+            <w:r>
+              <w:rPr>
+                <w:rFonts w:asciiTheme="minorEastAsia" w:hAnsiTheme="minorEastAsia" w:hint="eastAsia"/>
+                <w:sz w:val="24"/>
+                <w:szCs w:val="24"/>
+              </w:rPr>
+              <w:t>*</w:t>
+            </w:r>
+          </w:p>
+        </w:tc>
+        <w:tc>
+          <w:tcPr>
+            <w:tcW w:w="5155" w:type="dxa"/>
+          </w:tcPr>
+          <w:p>
+            <w:pPr>
+              <w:rPr>
+                <w:rStyle w:val="fontstyle01"/>
+                <w:rFonts w:hint="default"/>
+              </w:rPr>
+            </w:pPr>
+            <w:r>
+              <w:rPr>
+                <w:rFonts w:asciiTheme="minorEastAsia" w:hAnsiTheme="minorEastAsia" w:hint="eastAsia"/>
+                <w:sz w:val="24"/>
+                <w:szCs w:val="24"/>
+              </w:rPr>
+              <w:t>该</w:t>
+            </w:r>
+            <w:r>
+              <w:rPr>
+                <w:rFonts w:asciiTheme="minorEastAsia" w:hAnsiTheme="minorEastAsia"/>
+                <w:sz w:val="24"/>
+                <w:szCs w:val="24"/>
+              </w:rPr>
+              <w:t>算子</w:t>
+            </w:r>
+            <w:r>
+              <w:rPr>
+                <w:rFonts w:asciiTheme="minorEastAsia" w:hAnsiTheme="minorEastAsia" w:hint="eastAsia"/>
+                <w:sz w:val="24"/>
+                <w:szCs w:val="24"/>
+              </w:rPr>
+              <w:t>表示</w:t>
+            </w:r>
+            <w:r>
+              <w:rPr>
+                <w:rFonts w:asciiTheme="minorEastAsia" w:hAnsiTheme="minorEastAsia" w:hint="eastAsia"/>
+                <w:sz w:val="24"/>
+                <w:szCs w:val="24"/>
+              </w:rPr>
+              <w:t>填充然后</w:t>
+            </w:r>
+            <w:r>
+              <w:rPr>
+                <w:rFonts w:asciiTheme="minorEastAsia" w:hAnsiTheme="minorEastAsia" w:hint="eastAsia"/>
+                <w:sz w:val="24"/>
+                <w:szCs w:val="24"/>
+              </w:rPr>
+              <w:t>并且</w:t>
+            </w:r>
+            <w:r>
+              <w:rPr>
+                <w:rFonts w:asciiTheme="minorEastAsia" w:hAnsiTheme="minorEastAsia" w:hint="eastAsia"/>
+                <w:sz w:val="24"/>
+                <w:szCs w:val="24"/>
+              </w:rPr>
+              <w:t>涂抹</w:t>
+            </w:r>
+            <w:r>
+              <w:rPr>
+                <w:rFonts w:asciiTheme="minorEastAsia" w:hAnsiTheme="minorEastAsia" w:hint="eastAsia"/>
+                <w:sz w:val="24"/>
+                <w:szCs w:val="24"/>
+              </w:rPr>
+              <w:t>该</w:t>
+            </w:r>
+            <w:r>
+              <w:rPr>
+                <w:rFonts w:asciiTheme="minorEastAsia" w:hAnsiTheme="minorEastAsia" w:hint="eastAsia"/>
+                <w:sz w:val="24"/>
+                <w:szCs w:val="24"/>
+              </w:rPr>
+              <w:t>路径，使用奇偶原则决定填充的区域。这个算子和 B 算子得到相同的结果，只是使用</w:t>
+            </w:r>
+            <w:r>
+              <w:rPr>
+                <w:rFonts w:asciiTheme="minorEastAsia" w:hAnsiTheme="minorEastAsia" w:hint="eastAsia"/>
+                <w:sz w:val="24"/>
+                <w:szCs w:val="24"/>
+              </w:rPr>
+              <w:t xml:space="preserve"> F</w:t>
+            </w:r>
+            <w:r>
+              <w:rPr>
+                <w:rFonts w:asciiTheme="minorEastAsia" w:hAnsiTheme="minorEastAsia" w:hint="eastAsia"/>
+                <w:sz w:val="24"/>
+                <w:szCs w:val="24"/>
+              </w:rPr>
+              <w:t>*算子填充的而已</w:t>
+            </w:r>
+            <w:r>
+              <w:rPr>
+                <w:rFonts w:asciiTheme="minorEastAsia" w:hAnsiTheme="minorEastAsia" w:hint="eastAsia"/>
+                <w:sz w:val="24"/>
+                <w:szCs w:val="24"/>
+              </w:rPr>
+              <w:t>。</w:t>
+            </w:r>
+          </w:p>
+        </w:tc>
+      </w:tr>
+      <w:tr>
+        <w:tc>
+          <w:tcPr>
+            <w:tcW w:w="1555" w:type="dxa"/>
+          </w:tcPr>
+          <w:p>
+            <w:pPr>
+              <w:pStyle w:val="a5"/>
+              <w:ind w:left="0"/>
+              <w:rPr>
+                <w:rFonts w:asciiTheme="minorEastAsia" w:hAnsiTheme="minorEastAsia" w:hint="eastAsia"/>
+                <w:sz w:val="24"/>
+                <w:szCs w:val="24"/>
+              </w:rPr>
+            </w:pPr>
+            <w:r>
+              <w:rPr>
+                <w:rFonts w:asciiTheme="minorEastAsia" w:hAnsiTheme="minorEastAsia" w:hint="eastAsia"/>
+                <w:sz w:val="24"/>
+                <w:szCs w:val="24"/>
+              </w:rPr>
+              <w:t>无</w:t>
+            </w:r>
+          </w:p>
+        </w:tc>
+        <w:tc>
+          <w:tcPr>
+            <w:tcW w:w="1200" w:type="dxa"/>
+          </w:tcPr>
+          <w:p>
+            <w:pPr>
+              <w:pStyle w:val="a5"/>
+              <w:ind w:left="0"/>
+              <w:rPr>
+                <w:rFonts w:asciiTheme="minorEastAsia" w:hAnsiTheme="minorEastAsia"/>
+                <w:sz w:val="24"/>
+                <w:szCs w:val="24"/>
+              </w:rPr>
+            </w:pPr>
+            <w:r>
+              <w:rPr>
+                <w:rFonts w:asciiTheme="minorEastAsia" w:hAnsiTheme="minorEastAsia"/>
+                <w:sz w:val="24"/>
+                <w:szCs w:val="24"/>
+              </w:rPr>
+              <w:t>b</w:t>
+            </w:r>
+          </w:p>
+        </w:tc>
+        <w:tc>
+          <w:tcPr>
+            <w:tcW w:w="5155" w:type="dxa"/>
+          </w:tcPr>
+          <w:p>
+            <w:pPr>
+              <w:rPr>
+                <w:rStyle w:val="fontstyle01"/>
+                <w:rFonts w:hint="default"/>
+              </w:rPr>
+            </w:pPr>
+            <w:r>
+              <w:rPr>
+                <w:rStyle w:val="fontstyle01"/>
+                <w:rFonts w:hint="default"/>
+              </w:rPr>
+              <w:t>关闭，填充并且涂抹路径，使用非零缠绕数规则来决定填充区域。这个算子与算子序列 h B 具有相同的效果</w:t>
+            </w:r>
+          </w:p>
+        </w:tc>
+      </w:tr>
+      <w:tr>
+        <w:tc>
+          <w:tcPr>
+            <w:tcW w:w="1555" w:type="dxa"/>
+          </w:tcPr>
+          <w:p>
+            <w:pPr>
+              <w:pStyle w:val="a5"/>
+              <w:ind w:left="0"/>
+              <w:rPr>
+                <w:rFonts w:asciiTheme="minorEastAsia" w:hAnsiTheme="minorEastAsia" w:hint="eastAsia"/>
+                <w:sz w:val="24"/>
+                <w:szCs w:val="24"/>
+              </w:rPr>
+            </w:pPr>
+            <w:r>
+              <w:rPr>
+                <w:rFonts w:asciiTheme="minorEastAsia" w:hAnsiTheme="minorEastAsia" w:hint="eastAsia"/>
+                <w:sz w:val="24"/>
+                <w:szCs w:val="24"/>
+              </w:rPr>
+              <w:t>无</w:t>
+            </w:r>
+          </w:p>
+        </w:tc>
+        <w:tc>
+          <w:tcPr>
+            <w:tcW w:w="1200" w:type="dxa"/>
+          </w:tcPr>
+          <w:p>
+            <w:pPr>
+              <w:pStyle w:val="a5"/>
+              <w:ind w:left="0"/>
+              <w:rPr>
+                <w:rFonts w:asciiTheme="minorEastAsia" w:hAnsiTheme="minorEastAsia"/>
+                <w:sz w:val="24"/>
+                <w:szCs w:val="24"/>
+              </w:rPr>
+            </w:pPr>
+            <w:r>
+              <w:rPr>
+                <w:rFonts w:asciiTheme="minorEastAsia" w:hAnsiTheme="minorEastAsia"/>
+                <w:sz w:val="24"/>
+                <w:szCs w:val="24"/>
+              </w:rPr>
+              <w:t>b</w:t>
+            </w:r>
+            <w:r>
+              <w:rPr>
+                <w:rFonts w:asciiTheme="minorEastAsia" w:hAnsiTheme="minorEastAsia" w:hint="eastAsia"/>
+                <w:sz w:val="24"/>
+                <w:szCs w:val="24"/>
+              </w:rPr>
+              <w:t>*</w:t>
+            </w:r>
+          </w:p>
+        </w:tc>
+        <w:tc>
+          <w:tcPr>
+            <w:tcW w:w="5155" w:type="dxa"/>
+          </w:tcPr>
+          <w:p>
+            <w:pPr>
+              <w:rPr>
+                <w:rStyle w:val="fontstyle01"/>
+                <w:rFonts w:hint="default"/>
+              </w:rPr>
+            </w:pPr>
+            <w:r>
+              <w:rPr>
+                <w:rStyle w:val="fontstyle01"/>
+                <w:rFonts w:hint="default"/>
+              </w:rPr>
+              <w:t>关闭，填充并且涂抹路径，使用奇偶原则来决定填充区域。这个算子与算子序列 h B* 具有相同的效果</w:t>
+            </w:r>
+          </w:p>
+        </w:tc>
+      </w:tr>
+      <w:tr>
+        <w:tc>
+          <w:tcPr>
+            <w:tcW w:w="1555" w:type="dxa"/>
+          </w:tcPr>
+          <w:p>
+            <w:pPr>
+              <w:pStyle w:val="a5"/>
+              <w:ind w:left="0"/>
+              <w:rPr>
+                <w:rFonts w:asciiTheme="minorEastAsia" w:hAnsiTheme="minorEastAsia" w:hint="eastAsia"/>
+                <w:sz w:val="24"/>
+                <w:szCs w:val="24"/>
+              </w:rPr>
+            </w:pPr>
+            <w:r>
+              <w:rPr>
+                <w:rFonts w:asciiTheme="minorEastAsia" w:hAnsiTheme="minorEastAsia" w:hint="eastAsia"/>
+                <w:sz w:val="24"/>
+                <w:szCs w:val="24"/>
+              </w:rPr>
+              <w:t>无</w:t>
+            </w:r>
+          </w:p>
+        </w:tc>
+        <w:tc>
+          <w:tcPr>
+            <w:tcW w:w="1200" w:type="dxa"/>
+          </w:tcPr>
+          <w:p>
+            <w:pPr>
+              <w:pStyle w:val="a5"/>
+              <w:ind w:left="0"/>
+              <w:rPr>
+                <w:rFonts w:asciiTheme="minorEastAsia" w:hAnsiTheme="minorEastAsia"/>
+                <w:sz w:val="24"/>
+                <w:szCs w:val="24"/>
+              </w:rPr>
+            </w:pPr>
+            <w:r>
+              <w:rPr>
+                <w:rFonts w:asciiTheme="minorEastAsia" w:hAnsiTheme="minorEastAsia" w:hint="eastAsia"/>
+                <w:sz w:val="24"/>
+                <w:szCs w:val="24"/>
+              </w:rPr>
+              <w:t>n</w:t>
+            </w:r>
+          </w:p>
+        </w:tc>
+        <w:tc>
+          <w:tcPr>
+            <w:tcW w:w="5155" w:type="dxa"/>
+          </w:tcPr>
+          <w:p>
+            <w:pPr>
+              <w:rPr>
+                <w:rStyle w:val="fontstyle01"/>
+                <w:rFonts w:hint="default"/>
+              </w:rPr>
+            </w:pPr>
+            <w:r>
+              <w:rPr>
+                <w:rFonts w:asciiTheme="minorEastAsia" w:hAnsiTheme="minorEastAsia" w:hint="eastAsia"/>
+                <w:sz w:val="24"/>
+                <w:szCs w:val="24"/>
+              </w:rPr>
+              <w:t>表示</w:t>
+            </w:r>
+            <w:r>
+              <w:rPr>
+                <w:rFonts w:asciiTheme="minorEastAsia" w:hAnsiTheme="minorEastAsia" w:hint="eastAsia"/>
+                <w:sz w:val="24"/>
+                <w:szCs w:val="24"/>
+              </w:rPr>
+              <w:t>不填充涂抹直接结束路径对象。这个算子是一个路径绘</w:t>
+            </w:r>
+            <w:r>
+              <w:rPr>
+                <w:rFonts w:asciiTheme="minorEastAsia" w:hAnsiTheme="minorEastAsia" w:hint="eastAsia"/>
+                <w:sz w:val="24"/>
+                <w:szCs w:val="24"/>
+              </w:rPr>
+              <w:t>制空算子，在改变当前裁剪路径</w:t>
+            </w:r>
+            <w:r>
+              <w:rPr>
+                <w:rFonts w:asciiTheme="minorEastAsia" w:hAnsiTheme="minorEastAsia" w:hint="eastAsia"/>
+                <w:sz w:val="24"/>
+                <w:szCs w:val="24"/>
+              </w:rPr>
+              <w:t>之前使用。</w:t>
+            </w:r>
+          </w:p>
+        </w:tc>
+      </w:tr>
+    </w:tbl>
+    <w:p>
+      <w:pPr>
+        <w:rPr>
+          <w:rFonts w:asciiTheme="minorEastAsia" w:hAnsiTheme="minorEastAsia" w:hint="eastAsia"/>
+          <w:sz w:val="24"/>
+          <w:szCs w:val="24"/>
+        </w:rPr>
+      </w:pPr>
+      <w:bookmarkStart w:id="0" w:name="_GoBack"/>
+      <w:bookmarkEnd w:id="0"/>
     </w:p>
     <w:p>
       <w:pPr>
@@ -364,6 +3417,104 @@
           <w:sz w:val="24"/>
           <w:szCs w:val="24"/>
         </w:rPr>
+        <w:t>基于</w:t>
+      </w:r>
+      <w:r>
+        <w:rPr>
+          <w:rFonts w:asciiTheme="minorEastAsia" w:hAnsiTheme="minorEastAsia"/>
+          <w:sz w:val="24"/>
+          <w:szCs w:val="24"/>
+        </w:rPr>
+        <w:t>DrawPath.pdf</w:t>
+      </w:r>
+      <w:r>
+        <w:rPr>
+          <w:rFonts w:asciiTheme="minorEastAsia" w:hAnsiTheme="minorEastAsia" w:hint="eastAsia"/>
+          <w:sz w:val="24"/>
+          <w:szCs w:val="24"/>
+        </w:rPr>
+        <w:t>说明</w:t>
+      </w:r>
+      <w:r>
+        <w:rPr>
+          <w:rFonts w:asciiTheme="minorEastAsia" w:hAnsiTheme="minorEastAsia" w:hint="eastAsia"/>
+          <w:sz w:val="24"/>
+          <w:szCs w:val="24"/>
+        </w:rPr>
+        <w:t>使用</w:t>
+      </w:r>
+      <w:r>
+        <w:rPr>
+          <w:rFonts w:asciiTheme="minorEastAsia" w:hAnsiTheme="minorEastAsia"/>
+          <w:sz w:val="24"/>
+          <w:szCs w:val="24"/>
+        </w:rPr>
+        <w:t>了哪些</w:t>
+      </w:r>
+      <w:r>
+        <w:rPr>
+          <w:rFonts w:asciiTheme="minorEastAsia" w:hAnsiTheme="minorEastAsia" w:hint="eastAsia"/>
+          <w:sz w:val="24"/>
+          <w:szCs w:val="24"/>
+        </w:rPr>
+        <w:t>路径构建</w:t>
+      </w:r>
+      <w:r>
+        <w:rPr>
+          <w:rFonts w:asciiTheme="minorEastAsia" w:hAnsiTheme="minorEastAsia"/>
+          <w:sz w:val="24"/>
+          <w:szCs w:val="24"/>
+        </w:rPr>
+        <w:t>操作和路径绘制操作</w:t>
+      </w:r>
+      <w:r>
+        <w:rPr>
+          <w:rFonts w:asciiTheme="minorEastAsia" w:hAnsiTheme="minorEastAsia" w:hint="eastAsia"/>
+          <w:sz w:val="24"/>
+          <w:szCs w:val="24"/>
+        </w:rPr>
+        <w:t>？</w:t>
+      </w:r>
+    </w:p>
+    <w:p>
+      <w:pPr>
+        <w:pStyle w:val="a5"/>
+        <w:rPr>
+          <w:rFonts w:asciiTheme="minorEastAsia" w:hAnsiTheme="minorEastAsia" w:hint="eastAsia"/>
+          <w:sz w:val="24"/>
+          <w:szCs w:val="24"/>
+        </w:rPr>
+      </w:pPr>
+    </w:p>
+    <w:p>
+      <w:pPr>
+        <w:pStyle w:val="a5"/>
+        <w:rPr>
+          <w:rFonts w:asciiTheme="minorEastAsia" w:hAnsiTheme="minorEastAsia"/>
+          <w:sz w:val="24"/>
+          <w:szCs w:val="24"/>
+        </w:rPr>
+      </w:pPr>
+    </w:p>
+    <w:p>
+      <w:pPr>
+        <w:pStyle w:val="a5"/>
+        <w:numPr>
+          <w:ilvl w:val="0"/>
+          <w:numId w:val="1"/>
+        </w:numPr>
+        <w:rPr>
+          <w:rFonts w:asciiTheme="minorEastAsia" w:hAnsiTheme="minorEastAsia"/>
+          <w:sz w:val="24"/>
+          <w:szCs w:val="24"/>
+        </w:rPr>
+      </w:pPr>
+      <w:r>
+        <w:rPr>
+          <w:rFonts w:asciiTheme="minorEastAsia" w:hAnsiTheme="minorEastAsia" w:hint="eastAsia"/>
+          <w:sz w:val="24"/>
+          <w:szCs w:val="24"/>
+        </w:rPr>
         <w:t>使用Pdf</w:t>
       </w:r>
       <w:r>
@@ -471,10 +3622,7 @@
         <w:t>结合生成的pdf文档分析相关操作和图形状态</w:t>
       </w:r>
     </w:p>
-    <w:p>
-      <w:bookmarkStart w:id="0" w:name="_GoBack"/>
-      <w:bookmarkEnd w:id="0"/>
-    </w:p>
+    <w:p/>
     <w:sectPr>
       <w:pgSz w:w="12240" w:h="15840"/>
       <w:pgMar w:top="1440" w:right="1800" w:bottom="1440" w:left="1800" w:header="708" w:footer="708" w:gutter="0"/>
@@ -1108,6 +4256,40 @@
       <w:contextualSpacing/>
     </w:pPr>
   </w:style>
+  <w:style w:type="table" w:styleId="a6">
+    <w:name w:val="Table Grid"/>
+    <w:basedOn w:val="a1"/>
+    <w:uiPriority w:val="39"/>
+    <w:rsid w:val="00207228"/>
+    <w:pPr>
+      <w:spacing w:after="0" w:line="240" w:lineRule="auto"/>
+    </w:pPr>
+    <w:tblPr>
+      <w:tblBorders>
+        <w:top w:val="single" w:sz="4" w:space="0" w:color="auto"/>
+        <w:left w:val="single" w:sz="4" w:space="0" w:color="auto"/>
+        <w:bottom w:val="single" w:sz="4" w:space="0" w:color="auto"/>
+        <w:right w:val="single" w:sz="4" w:space="0" w:color="auto"/>
+        <w:insideH w:val="single" w:sz="4" w:space="0" w:color="auto"/>
+        <w:insideV w:val="single" w:sz="4" w:space="0" w:color="auto"/>
+      </w:tblBorders>
+    </w:tblPr>
+  </w:style>
+  <w:style w:type="character" w:customStyle="1" w:styleId="fontstyle01">
+    <w:name w:val="fontstyle01"/>
+    <w:basedOn w:val="a0"/>
+    <w:rsid w:val="00E60EFE"/>
+    <w:rPr>
+      <w:rFonts w:ascii="楷体+FPEF" w:eastAsia="楷体+FPEF" w:hint="eastAsia"/>
+      <w:b w:val="0"/>
+      <w:bCs w:val="0"/>
+      <w:i w:val="0"/>
+      <w:iCs w:val="0"/>
+      <w:color w:val="000000"/>
+      <w:sz w:val="24"/>
+      <w:szCs w:val="24"/>
+    </w:rPr>
+  </w:style>
 </w:styles>
 </file>
 

</xml_diff>